<commit_message>
revision of srs document
</commit_message>
<xml_diff>
--- a/documents/srs.docx
+++ b/documents/srs.docx
@@ -1430,6 +1430,12 @@
                 <w:noProof/>
                 <w:webHidden/>
               </w:rPr>
+            </w:r>
+            <w:r>
+              <w:rPr>
+                <w:noProof/>
+                <w:webHidden/>
+              </w:rPr>
               <w:fldChar w:fldCharType="separate"/>
             </w:r>
             <w:r>
@@ -5364,7 +5370,7 @@
         <w:t>«</w:t>
       </w:r>
       <w:r>
-        <w:t>HTML Generator</w:t>
+        <w:t>Markup Generator</w:t>
       </w:r>
       <w:r>
         <w:t>»</w:t>
@@ -5515,13 +5521,16 @@
         <w:t>«</w:t>
       </w:r>
       <w:r>
-        <w:t>HTML Generator</w:t>
+        <w:t>Markup Generator</w:t>
       </w:r>
       <w:r>
         <w:t>»</w:t>
       </w:r>
       <w:r>
-        <w:t xml:space="preserve"> does not</w:t>
+        <w:t xml:space="preserve"> </w:t>
+      </w:r>
+      <w:r>
+        <w:t>does not</w:t>
       </w:r>
     </w:p>
     <w:p>
@@ -5624,7 +5633,22 @@
         <w:jc w:val="both"/>
       </w:pPr>
       <w:r>
-        <w:t>The HTML generator is used by people with a strong background in software construction and experience in programming with Eiffel. The library is not designed for people witho</w:t>
+        <w:t xml:space="preserve">The </w:t>
+      </w:r>
+      <w:r>
+        <w:t>«</w:t>
+      </w:r>
+      <w:r>
+        <w:t>Markup Generator</w:t>
+      </w:r>
+      <w:r>
+        <w:t>»</w:t>
+      </w:r>
+      <w:r>
+        <w:t xml:space="preserve"> </w:t>
+      </w:r>
+      <w:r>
+        <w:t>is used by people with a strong background in software construction and experience in programming with Eiffel. The library is not designed for people witho</w:t>
       </w:r>
       <w:r>
         <w:t xml:space="preserve">ut advanced </w:t>
@@ -5838,6 +5862,257 @@
     </w:p>
     <w:p>
       <w:pPr>
+        <w:jc w:val="both"/>
+      </w:pPr>
+    </w:p>
+    <w:tbl>
+      <w:tblPr>
+        <w:tblStyle w:val="Tabellenraster"/>
+        <w:tblW w:w="0" w:type="auto"/>
+        <w:tblInd w:w="108" w:type="dxa"/>
+        <w:tblLook w:val="04A0" w:firstRow="1" w:lastRow="0" w:firstColumn="1" w:lastColumn="0" w:noHBand="0" w:noVBand="1"/>
+      </w:tblPr>
+      <w:tblGrid>
+        <w:gridCol w:w="1872"/>
+        <w:gridCol w:w="7039"/>
+      </w:tblGrid>
+      <w:tr>
+        <w:tc>
+          <w:tcPr>
+            <w:tcW w:w="1872" w:type="dxa"/>
+            <w:vAlign w:val="center"/>
+          </w:tcPr>
+          <w:p>
+            <w:pPr>
+              <w:pBdr>
+                <w:top w:val="none" w:sz="0" w:space="0" w:color="auto"/>
+                <w:left w:val="none" w:sz="0" w:space="0" w:color="auto"/>
+                <w:bottom w:val="none" w:sz="0" w:space="0" w:color="auto"/>
+                <w:right w:val="none" w:sz="0" w:space="0" w:color="auto"/>
+                <w:between w:val="none" w:sz="0" w:space="0" w:color="auto"/>
+              </w:pBdr>
+            </w:pPr>
+            <w:r>
+              <w:t>Requirement ID</w:t>
+            </w:r>
+          </w:p>
+        </w:tc>
+        <w:tc>
+          <w:tcPr>
+            <w:tcW w:w="7039" w:type="dxa"/>
+          </w:tcPr>
+          <w:p>
+            <w:pPr>
+              <w:pBdr>
+                <w:top w:val="none" w:sz="0" w:space="0" w:color="auto"/>
+                <w:left w:val="none" w:sz="0" w:space="0" w:color="auto"/>
+                <w:bottom w:val="none" w:sz="0" w:space="0" w:color="auto"/>
+                <w:right w:val="none" w:sz="0" w:space="0" w:color="auto"/>
+                <w:between w:val="none" w:sz="0" w:space="0" w:color="auto"/>
+              </w:pBdr>
+            </w:pPr>
+            <w:r>
+              <w:t>R3.2.5.001</w:t>
+            </w:r>
+          </w:p>
+        </w:tc>
+      </w:tr>
+      <w:tr>
+        <w:tc>
+          <w:tcPr>
+            <w:tcW w:w="1872" w:type="dxa"/>
+            <w:vAlign w:val="center"/>
+          </w:tcPr>
+          <w:p>
+            <w:pPr>
+              <w:pBdr>
+                <w:top w:val="none" w:sz="0" w:space="0" w:color="auto"/>
+                <w:left w:val="none" w:sz="0" w:space="0" w:color="auto"/>
+                <w:bottom w:val="none" w:sz="0" w:space="0" w:color="auto"/>
+                <w:right w:val="none" w:sz="0" w:space="0" w:color="auto"/>
+                <w:between w:val="none" w:sz="0" w:space="0" w:color="auto"/>
+              </w:pBdr>
+            </w:pPr>
+            <w:r>
+              <w:t>Title</w:t>
+            </w:r>
+          </w:p>
+        </w:tc>
+        <w:tc>
+          <w:tcPr>
+            <w:tcW w:w="7039" w:type="dxa"/>
+          </w:tcPr>
+          <w:p>
+            <w:r>
+              <w:t>Handling Wrong Predefined Presentation Semantics (Tags)</w:t>
+            </w:r>
+          </w:p>
+        </w:tc>
+      </w:tr>
+      <w:tr>
+        <w:tc>
+          <w:tcPr>
+            <w:tcW w:w="1872" w:type="dxa"/>
+            <w:vAlign w:val="center"/>
+          </w:tcPr>
+          <w:p>
+            <w:pPr>
+              <w:pBdr>
+                <w:top w:val="none" w:sz="0" w:space="0" w:color="auto"/>
+                <w:left w:val="none" w:sz="0" w:space="0" w:color="auto"/>
+                <w:bottom w:val="none" w:sz="0" w:space="0" w:color="auto"/>
+                <w:right w:val="none" w:sz="0" w:space="0" w:color="auto"/>
+                <w:between w:val="none" w:sz="0" w:space="0" w:color="auto"/>
+              </w:pBdr>
+            </w:pPr>
+            <w:r>
+              <w:t>Description</w:t>
+            </w:r>
+          </w:p>
+        </w:tc>
+        <w:tc>
+          <w:tcPr>
+            <w:tcW w:w="7039" w:type="dxa"/>
+          </w:tcPr>
+          <w:p>
+            <w:pPr>
+              <w:jc w:val="both"/>
+            </w:pPr>
+            <w:r>
+              <w:t xml:space="preserve">The library </w:t>
+            </w:r>
+            <w:r>
+              <w:t>should</w:t>
+            </w:r>
+            <w:r>
+              <w:t xml:space="preserve"> store a </w:t>
+            </w:r>
+            <w:r>
+              <w:t>chosen set of presentation semantics (tags). If a user-defined presentation semantics is entered, a note should be displayed that the specific presentation semantics probably does not exist.</w:t>
+            </w:r>
+          </w:p>
+        </w:tc>
+      </w:tr>
+      <w:tr>
+        <w:tc>
+          <w:tcPr>
+            <w:tcW w:w="1872" w:type="dxa"/>
+          </w:tcPr>
+          <w:p>
+            <w:pPr>
+              <w:pBdr>
+                <w:top w:val="none" w:sz="0" w:space="0" w:color="auto"/>
+                <w:left w:val="none" w:sz="0" w:space="0" w:color="auto"/>
+                <w:bottom w:val="none" w:sz="0" w:space="0" w:color="auto"/>
+                <w:right w:val="none" w:sz="0" w:space="0" w:color="auto"/>
+                <w:between w:val="none" w:sz="0" w:space="0" w:color="auto"/>
+              </w:pBdr>
+            </w:pPr>
+            <w:r>
+              <w:t>Priority</w:t>
+            </w:r>
+          </w:p>
+        </w:tc>
+        <w:tc>
+          <w:tcPr>
+            <w:tcW w:w="7039" w:type="dxa"/>
+          </w:tcPr>
+          <w:p>
+            <w:pPr>
+              <w:pBdr>
+                <w:top w:val="none" w:sz="0" w:space="0" w:color="auto"/>
+                <w:left w:val="none" w:sz="0" w:space="0" w:color="auto"/>
+                <w:bottom w:val="none" w:sz="0" w:space="0" w:color="auto"/>
+                <w:right w:val="none" w:sz="0" w:space="0" w:color="auto"/>
+                <w:between w:val="none" w:sz="0" w:space="0" w:color="auto"/>
+              </w:pBdr>
+            </w:pPr>
+            <w:r>
+              <w:t>1</w:t>
+            </w:r>
+          </w:p>
+        </w:tc>
+      </w:tr>
+      <w:tr>
+        <w:tc>
+          <w:tcPr>
+            <w:tcW w:w="1872" w:type="dxa"/>
+          </w:tcPr>
+          <w:p>
+            <w:pPr>
+              <w:pBdr>
+                <w:top w:val="none" w:sz="0" w:space="0" w:color="auto"/>
+                <w:left w:val="none" w:sz="0" w:space="0" w:color="auto"/>
+                <w:bottom w:val="none" w:sz="0" w:space="0" w:color="auto"/>
+                <w:right w:val="none" w:sz="0" w:space="0" w:color="auto"/>
+                <w:between w:val="none" w:sz="0" w:space="0" w:color="auto"/>
+              </w:pBdr>
+            </w:pPr>
+            <w:r>
+              <w:t>Risk</w:t>
+            </w:r>
+          </w:p>
+        </w:tc>
+        <w:tc>
+          <w:tcPr>
+            <w:tcW w:w="7039" w:type="dxa"/>
+          </w:tcPr>
+          <w:p>
+            <w:pPr>
+              <w:pBdr>
+                <w:top w:val="none" w:sz="0" w:space="0" w:color="auto"/>
+                <w:left w:val="none" w:sz="0" w:space="0" w:color="auto"/>
+                <w:bottom w:val="none" w:sz="0" w:space="0" w:color="auto"/>
+                <w:right w:val="none" w:sz="0" w:space="0" w:color="auto"/>
+                <w:between w:val="none" w:sz="0" w:space="0" w:color="auto"/>
+              </w:pBdr>
+            </w:pPr>
+            <w:r>
+              <w:t>M</w:t>
+            </w:r>
+          </w:p>
+        </w:tc>
+      </w:tr>
+      <w:tr>
+        <w:tc>
+          <w:tcPr>
+            <w:tcW w:w="1872" w:type="dxa"/>
+          </w:tcPr>
+          <w:p>
+            <w:pPr>
+              <w:pBdr>
+                <w:top w:val="none" w:sz="0" w:space="0" w:color="auto"/>
+                <w:left w:val="none" w:sz="0" w:space="0" w:color="auto"/>
+                <w:bottom w:val="none" w:sz="0" w:space="0" w:color="auto"/>
+                <w:right w:val="none" w:sz="0" w:space="0" w:color="auto"/>
+                <w:between w:val="none" w:sz="0" w:space="0" w:color="auto"/>
+              </w:pBdr>
+            </w:pPr>
+            <w:r>
+              <w:t>References</w:t>
+            </w:r>
+          </w:p>
+        </w:tc>
+        <w:tc>
+          <w:tcPr>
+            <w:tcW w:w="7039" w:type="dxa"/>
+          </w:tcPr>
+          <w:p>
+            <w:pPr>
+              <w:ind w:right="119"/>
+              <w:jc w:val="both"/>
+            </w:pPr>
+          </w:p>
+        </w:tc>
+      </w:tr>
+    </w:tbl>
+    <w:p>
+      <w:pPr>
+        <w:jc w:val="both"/>
+      </w:pPr>
+    </w:p>
+    <w:p>
+      <w:pPr>
         <w:pStyle w:val="berschrift1"/>
         <w:keepNext w:val="0"/>
         <w:keepLines w:val="0"/>
@@ -6299,6 +6574,7 @@
               <w:rPr>
                 <w:b/>
               </w:rPr>
+              <w:lastRenderedPageBreak/>
               <w:t>Critical</w:t>
             </w:r>
             <w:r>
@@ -6453,6 +6729,7 @@
               </w:pBdr>
             </w:pPr>
             <w:r>
+              <w:lastRenderedPageBreak/>
               <w:t>References</w:t>
             </w:r>
           </w:p>
@@ -6510,7 +6787,6 @@
           <w:sz w:val="26"/>
           <w:szCs w:val="26"/>
         </w:rPr>
-        <w:lastRenderedPageBreak/>
         <w:t>External Interfaces</w:t>
       </w:r>
     </w:p>
@@ -7562,6 +7838,7 @@
               </w:pBdr>
             </w:pPr>
             <w:r>
+              <w:lastRenderedPageBreak/>
               <w:t>Priority</w:t>
             </w:r>
           </w:p>
@@ -7978,7 +8255,6 @@
               </w:pBdr>
             </w:pPr>
             <w:r>
-              <w:lastRenderedPageBreak/>
               <w:t>Requirement ID</w:t>
             </w:r>
           </w:p>
@@ -8877,8 +9153,6 @@
             <w:r>
               <w:t>At least unordered lists should be supported. The implementation of ordered lists and other types is not a mandatory requirement.</w:t>
             </w:r>
-            <w:bookmarkStart w:id="26" w:name="_GoBack"/>
-            <w:bookmarkEnd w:id="26"/>
           </w:p>
         </w:tc>
       </w:tr>
@@ -9167,6 +9441,7 @@
               </w:pBdr>
             </w:pPr>
             <w:r>
+              <w:lastRenderedPageBreak/>
               <w:t>Priority</w:t>
             </w:r>
           </w:p>
@@ -9657,7 +9932,6 @@
               </w:pBdr>
             </w:pPr>
             <w:r>
-              <w:lastRenderedPageBreak/>
               <w:t>Description</w:t>
             </w:r>
           </w:p>
@@ -9675,258 +9949,6 @@
             </w:r>
             <w:r>
               <w:t>headers of different size to mark sections. At least three levels of headers should be supported.</w:t>
-            </w:r>
-          </w:p>
-        </w:tc>
-      </w:tr>
-      <w:tr>
-        <w:tc>
-          <w:tcPr>
-            <w:tcW w:w="1872" w:type="dxa"/>
-          </w:tcPr>
-          <w:p>
-            <w:pPr>
-              <w:pBdr>
-                <w:top w:val="none" w:sz="0" w:space="0" w:color="auto"/>
-                <w:left w:val="none" w:sz="0" w:space="0" w:color="auto"/>
-                <w:bottom w:val="none" w:sz="0" w:space="0" w:color="auto"/>
-                <w:right w:val="none" w:sz="0" w:space="0" w:color="auto"/>
-                <w:between w:val="none" w:sz="0" w:space="0" w:color="auto"/>
-              </w:pBdr>
-            </w:pPr>
-            <w:r>
-              <w:t>Priority</w:t>
-            </w:r>
-          </w:p>
-        </w:tc>
-        <w:tc>
-          <w:tcPr>
-            <w:tcW w:w="7039" w:type="dxa"/>
-          </w:tcPr>
-          <w:p>
-            <w:pPr>
-              <w:pBdr>
-                <w:top w:val="none" w:sz="0" w:space="0" w:color="auto"/>
-                <w:left w:val="none" w:sz="0" w:space="0" w:color="auto"/>
-                <w:bottom w:val="none" w:sz="0" w:space="0" w:color="auto"/>
-                <w:right w:val="none" w:sz="0" w:space="0" w:color="auto"/>
-                <w:between w:val="none" w:sz="0" w:space="0" w:color="auto"/>
-              </w:pBdr>
-            </w:pPr>
-            <w:r>
-              <w:t>2</w:t>
-            </w:r>
-          </w:p>
-        </w:tc>
-      </w:tr>
-      <w:tr>
-        <w:tc>
-          <w:tcPr>
-            <w:tcW w:w="1872" w:type="dxa"/>
-          </w:tcPr>
-          <w:p>
-            <w:pPr>
-              <w:pBdr>
-                <w:top w:val="none" w:sz="0" w:space="0" w:color="auto"/>
-                <w:left w:val="none" w:sz="0" w:space="0" w:color="auto"/>
-                <w:bottom w:val="none" w:sz="0" w:space="0" w:color="auto"/>
-                <w:right w:val="none" w:sz="0" w:space="0" w:color="auto"/>
-                <w:between w:val="none" w:sz="0" w:space="0" w:color="auto"/>
-              </w:pBdr>
-            </w:pPr>
-            <w:r>
-              <w:t>Risk</w:t>
-            </w:r>
-          </w:p>
-        </w:tc>
-        <w:tc>
-          <w:tcPr>
-            <w:tcW w:w="7039" w:type="dxa"/>
-          </w:tcPr>
-          <w:p>
-            <w:pPr>
-              <w:pBdr>
-                <w:top w:val="none" w:sz="0" w:space="0" w:color="auto"/>
-                <w:left w:val="none" w:sz="0" w:space="0" w:color="auto"/>
-                <w:bottom w:val="none" w:sz="0" w:space="0" w:color="auto"/>
-                <w:right w:val="none" w:sz="0" w:space="0" w:color="auto"/>
-                <w:between w:val="none" w:sz="0" w:space="0" w:color="auto"/>
-              </w:pBdr>
-            </w:pPr>
-            <w:r>
-              <w:t>H</w:t>
-            </w:r>
-          </w:p>
-        </w:tc>
-      </w:tr>
-      <w:tr>
-        <w:tc>
-          <w:tcPr>
-            <w:tcW w:w="1872" w:type="dxa"/>
-          </w:tcPr>
-          <w:p>
-            <w:pPr>
-              <w:pBdr>
-                <w:top w:val="none" w:sz="0" w:space="0" w:color="auto"/>
-                <w:left w:val="none" w:sz="0" w:space="0" w:color="auto"/>
-                <w:bottom w:val="none" w:sz="0" w:space="0" w:color="auto"/>
-                <w:right w:val="none" w:sz="0" w:space="0" w:color="auto"/>
-                <w:between w:val="none" w:sz="0" w:space="0" w:color="auto"/>
-              </w:pBdr>
-            </w:pPr>
-            <w:r>
-              <w:t>References</w:t>
-            </w:r>
-          </w:p>
-        </w:tc>
-        <w:tc>
-          <w:tcPr>
-            <w:tcW w:w="7039" w:type="dxa"/>
-          </w:tcPr>
-          <w:p>
-            <w:pPr>
-              <w:ind w:right="120"/>
-              <w:jc w:val="both"/>
-            </w:pPr>
-            <w:r>
-              <w:t>R3.2.1.008</w:t>
-            </w:r>
-          </w:p>
-        </w:tc>
-      </w:tr>
-    </w:tbl>
-    <w:p>
-      <w:pPr>
-        <w:spacing w:line="240" w:lineRule="auto"/>
-      </w:pPr>
-    </w:p>
-    <w:tbl>
-      <w:tblPr>
-        <w:tblStyle w:val="Tabellenraster"/>
-        <w:tblW w:w="0" w:type="auto"/>
-        <w:tblInd w:w="108" w:type="dxa"/>
-        <w:tblLook w:val="04A0" w:firstRow="1" w:lastRow="0" w:firstColumn="1" w:lastColumn="0" w:noHBand="0" w:noVBand="1"/>
-      </w:tblPr>
-      <w:tblGrid>
-        <w:gridCol w:w="1872"/>
-        <w:gridCol w:w="7039"/>
-      </w:tblGrid>
-      <w:tr>
-        <w:tc>
-          <w:tcPr>
-            <w:tcW w:w="1872" w:type="dxa"/>
-          </w:tcPr>
-          <w:p>
-            <w:pPr>
-              <w:pBdr>
-                <w:top w:val="none" w:sz="0" w:space="0" w:color="auto"/>
-                <w:left w:val="none" w:sz="0" w:space="0" w:color="auto"/>
-                <w:bottom w:val="none" w:sz="0" w:space="0" w:color="auto"/>
-                <w:right w:val="none" w:sz="0" w:space="0" w:color="auto"/>
-                <w:between w:val="none" w:sz="0" w:space="0" w:color="auto"/>
-              </w:pBdr>
-            </w:pPr>
-            <w:r>
-              <w:t>Requirement ID</w:t>
-            </w:r>
-          </w:p>
-        </w:tc>
-        <w:tc>
-          <w:tcPr>
-            <w:tcW w:w="7039" w:type="dxa"/>
-          </w:tcPr>
-          <w:p>
-            <w:pPr>
-              <w:pBdr>
-                <w:top w:val="none" w:sz="0" w:space="0" w:color="auto"/>
-                <w:left w:val="none" w:sz="0" w:space="0" w:color="auto"/>
-                <w:bottom w:val="none" w:sz="0" w:space="0" w:color="auto"/>
-                <w:right w:val="none" w:sz="0" w:space="0" w:color="auto"/>
-                <w:between w:val="none" w:sz="0" w:space="0" w:color="auto"/>
-              </w:pBdr>
-            </w:pPr>
-            <w:r>
-              <w:t>R3.2.2.010</w:t>
-            </w:r>
-          </w:p>
-        </w:tc>
-      </w:tr>
-      <w:tr>
-        <w:tc>
-          <w:tcPr>
-            <w:tcW w:w="1872" w:type="dxa"/>
-          </w:tcPr>
-          <w:p>
-            <w:pPr>
-              <w:pBdr>
-                <w:top w:val="none" w:sz="0" w:space="0" w:color="auto"/>
-                <w:left w:val="none" w:sz="0" w:space="0" w:color="auto"/>
-                <w:bottom w:val="none" w:sz="0" w:space="0" w:color="auto"/>
-                <w:right w:val="none" w:sz="0" w:space="0" w:color="auto"/>
-                <w:between w:val="none" w:sz="0" w:space="0" w:color="auto"/>
-              </w:pBdr>
-            </w:pPr>
-            <w:r>
-              <w:t>Title</w:t>
-            </w:r>
-          </w:p>
-        </w:tc>
-        <w:tc>
-          <w:tcPr>
-            <w:tcW w:w="7039" w:type="dxa"/>
-          </w:tcPr>
-          <w:p>
-            <w:pPr>
-              <w:pBdr>
-                <w:top w:val="none" w:sz="0" w:space="0" w:color="auto"/>
-                <w:left w:val="none" w:sz="0" w:space="0" w:color="auto"/>
-                <w:bottom w:val="none" w:sz="0" w:space="0" w:color="auto"/>
-                <w:right w:val="none" w:sz="0" w:space="0" w:color="auto"/>
-                <w:between w:val="none" w:sz="0" w:space="0" w:color="auto"/>
-              </w:pBdr>
-            </w:pPr>
-            <w:r>
-              <w:t>Including User-</w:t>
-            </w:r>
-            <w:r>
-              <w:t>D</w:t>
-            </w:r>
-            <w:r>
-              <w:t>efined Elements</w:t>
-            </w:r>
-          </w:p>
-        </w:tc>
-      </w:tr>
-      <w:tr>
-        <w:tc>
-          <w:tcPr>
-            <w:tcW w:w="1872" w:type="dxa"/>
-          </w:tcPr>
-          <w:p>
-            <w:pPr>
-              <w:pBdr>
-                <w:top w:val="none" w:sz="0" w:space="0" w:color="auto"/>
-                <w:left w:val="none" w:sz="0" w:space="0" w:color="auto"/>
-                <w:bottom w:val="none" w:sz="0" w:space="0" w:color="auto"/>
-                <w:right w:val="none" w:sz="0" w:space="0" w:color="auto"/>
-                <w:between w:val="none" w:sz="0" w:space="0" w:color="auto"/>
-              </w:pBdr>
-            </w:pPr>
-            <w:r>
-              <w:t>Description</w:t>
-            </w:r>
-          </w:p>
-        </w:tc>
-        <w:tc>
-          <w:tcPr>
-            <w:tcW w:w="7039" w:type="dxa"/>
-          </w:tcPr>
-          <w:p>
-            <w:pPr>
-              <w:jc w:val="both"/>
-            </w:pPr>
-            <w:r>
-              <w:t>The user should be allowed to include elements in the report that are not directly supported by the library.</w:t>
             </w:r>
           </w:p>
         </w:tc>
@@ -10110,7 +10132,7 @@
               <w:t>.01</w:t>
             </w:r>
             <w:r>
-              <w:t>0</w:t>
+              <w:t>1</w:t>
             </w:r>
           </w:p>
         </w:tc>
@@ -10722,7 +10744,13 @@
               <w:t>Document</w:t>
             </w:r>
             <w:r>
-              <w:t xml:space="preserve"> Title</w:t>
+              <w:t xml:space="preserve"> </w:t>
+            </w:r>
+            <w:r>
+              <w:t>Nam</w:t>
+            </w:r>
+            <w:r>
+              <w:t>e</w:t>
             </w:r>
           </w:p>
         </w:tc>
@@ -10775,7 +10803,10 @@
               <w:t>should</w:t>
             </w:r>
             <w:r>
-              <w:t xml:space="preserve"> be able to have a title</w:t>
+              <w:t xml:space="preserve"> be able to have a </w:t>
+            </w:r>
+            <w:r>
+              <w:t>name</w:t>
             </w:r>
             <w:r>
               <w:t xml:space="preserve"> that can be determined by the user.</w:t>
@@ -11150,6 +11181,7 @@
               </w:pBdr>
             </w:pPr>
             <w:r>
+              <w:lastRenderedPageBreak/>
               <w:t>References</w:t>
             </w:r>
           </w:p>
@@ -11161,1482 +11193,6 @@
           <w:p>
             <w:pPr>
               <w:spacing w:line="276" w:lineRule="auto"/>
-              <w:ind w:right="120"/>
-              <w:jc w:val="both"/>
-            </w:pPr>
-          </w:p>
-        </w:tc>
-      </w:tr>
-    </w:tbl>
-    <w:p>
-      <w:pPr>
-        <w:spacing w:before="240" w:after="240" w:line="327" w:lineRule="auto"/>
-        <w:contextualSpacing/>
-        <w:jc w:val="both"/>
-        <w:rPr>
-          <w:b/>
-        </w:rPr>
-      </w:pPr>
-    </w:p>
-    <w:p>
-      <w:pPr>
-        <w:spacing w:before="240" w:after="240" w:line="327" w:lineRule="auto"/>
-        <w:contextualSpacing/>
-        <w:jc w:val="both"/>
-        <w:rPr>
-          <w:b/>
-        </w:rPr>
-      </w:pPr>
-    </w:p>
-    <w:p>
-      <w:pPr>
-        <w:spacing w:before="240" w:after="240" w:line="327" w:lineRule="auto"/>
-        <w:contextualSpacing/>
-        <w:jc w:val="both"/>
-        <w:rPr>
-          <w:b/>
-        </w:rPr>
-      </w:pPr>
-    </w:p>
-    <w:p>
-      <w:pPr>
-        <w:numPr>
-          <w:ilvl w:val="2"/>
-          <w:numId w:val="1"/>
-        </w:numPr>
-        <w:spacing w:before="240" w:after="240" w:line="327" w:lineRule="auto"/>
-        <w:contextualSpacing/>
-        <w:jc w:val="both"/>
-        <w:rPr>
-          <w:b/>
-        </w:rPr>
-      </w:pPr>
-      <w:r>
-        <w:rPr>
-          <w:b/>
-        </w:rPr>
-        <w:lastRenderedPageBreak/>
-        <w:t>Output</w:t>
-      </w:r>
-    </w:p>
-    <w:tbl>
-      <w:tblPr>
-        <w:tblStyle w:val="Tabellenraster"/>
-        <w:tblW w:w="0" w:type="auto"/>
-        <w:tblInd w:w="108" w:type="dxa"/>
-        <w:tblLook w:val="04A0" w:firstRow="1" w:lastRow="0" w:firstColumn="1" w:lastColumn="0" w:noHBand="0" w:noVBand="1"/>
-      </w:tblPr>
-      <w:tblGrid>
-        <w:gridCol w:w="1872"/>
-        <w:gridCol w:w="7039"/>
-      </w:tblGrid>
-      <w:tr>
-        <w:tc>
-          <w:tcPr>
-            <w:tcW w:w="1872" w:type="dxa"/>
-          </w:tcPr>
-          <w:p>
-            <w:pPr>
-              <w:pBdr>
-                <w:top w:val="none" w:sz="0" w:space="0" w:color="auto"/>
-                <w:left w:val="none" w:sz="0" w:space="0" w:color="auto"/>
-                <w:bottom w:val="none" w:sz="0" w:space="0" w:color="auto"/>
-                <w:right w:val="none" w:sz="0" w:space="0" w:color="auto"/>
-                <w:between w:val="none" w:sz="0" w:space="0" w:color="auto"/>
-              </w:pBdr>
-            </w:pPr>
-            <w:r>
-              <w:t>Requirement ID</w:t>
-            </w:r>
-          </w:p>
-        </w:tc>
-        <w:tc>
-          <w:tcPr>
-            <w:tcW w:w="7039" w:type="dxa"/>
-          </w:tcPr>
-          <w:p>
-            <w:pPr>
-              <w:pBdr>
-                <w:top w:val="none" w:sz="0" w:space="0" w:color="auto"/>
-                <w:left w:val="none" w:sz="0" w:space="0" w:color="auto"/>
-                <w:bottom w:val="none" w:sz="0" w:space="0" w:color="auto"/>
-                <w:right w:val="none" w:sz="0" w:space="0" w:color="auto"/>
-                <w:between w:val="none" w:sz="0" w:space="0" w:color="auto"/>
-              </w:pBdr>
-            </w:pPr>
-            <w:r>
-              <w:t>R3.2.</w:t>
-            </w:r>
-            <w:r>
-              <w:t>4</w:t>
-            </w:r>
-            <w:r>
-              <w:t>.001</w:t>
-            </w:r>
-          </w:p>
-        </w:tc>
-      </w:tr>
-      <w:tr>
-        <w:tc>
-          <w:tcPr>
-            <w:tcW w:w="1872" w:type="dxa"/>
-          </w:tcPr>
-          <w:p>
-            <w:pPr>
-              <w:pBdr>
-                <w:top w:val="none" w:sz="0" w:space="0" w:color="auto"/>
-                <w:left w:val="none" w:sz="0" w:space="0" w:color="auto"/>
-                <w:bottom w:val="none" w:sz="0" w:space="0" w:color="auto"/>
-                <w:right w:val="none" w:sz="0" w:space="0" w:color="auto"/>
-                <w:between w:val="none" w:sz="0" w:space="0" w:color="auto"/>
-              </w:pBdr>
-            </w:pPr>
-            <w:r>
-              <w:t>Title</w:t>
-            </w:r>
-          </w:p>
-        </w:tc>
-        <w:tc>
-          <w:tcPr>
-            <w:tcW w:w="7039" w:type="dxa"/>
-          </w:tcPr>
-          <w:p>
-            <w:pPr>
-              <w:pBdr>
-                <w:top w:val="none" w:sz="0" w:space="0" w:color="auto"/>
-                <w:left w:val="none" w:sz="0" w:space="0" w:color="auto"/>
-                <w:bottom w:val="none" w:sz="0" w:space="0" w:color="auto"/>
-                <w:right w:val="none" w:sz="0" w:space="0" w:color="auto"/>
-                <w:between w:val="none" w:sz="0" w:space="0" w:color="auto"/>
-              </w:pBdr>
-            </w:pPr>
-            <w:r>
-              <w:t>Output to HTML (Clear Text)</w:t>
-            </w:r>
-          </w:p>
-        </w:tc>
-      </w:tr>
-      <w:tr>
-        <w:tc>
-          <w:tcPr>
-            <w:tcW w:w="1872" w:type="dxa"/>
-          </w:tcPr>
-          <w:p>
-            <w:pPr>
-              <w:pBdr>
-                <w:top w:val="none" w:sz="0" w:space="0" w:color="auto"/>
-                <w:left w:val="none" w:sz="0" w:space="0" w:color="auto"/>
-                <w:bottom w:val="none" w:sz="0" w:space="0" w:color="auto"/>
-                <w:right w:val="none" w:sz="0" w:space="0" w:color="auto"/>
-                <w:between w:val="none" w:sz="0" w:space="0" w:color="auto"/>
-              </w:pBdr>
-            </w:pPr>
-            <w:r>
-              <w:t>Description</w:t>
-            </w:r>
-          </w:p>
-        </w:tc>
-        <w:tc>
-          <w:tcPr>
-            <w:tcW w:w="7039" w:type="dxa"/>
-          </w:tcPr>
-          <w:p>
-            <w:pPr>
-              <w:jc w:val="both"/>
-            </w:pPr>
-            <w:r>
-              <w:t xml:space="preserve">A </w:t>
-            </w:r>
-            <w:r>
-              <w:t>d</w:t>
-            </w:r>
-            <w:r>
-              <w:t>ocument</w:t>
-            </w:r>
-            <w:r>
-              <w:t xml:space="preserve"> </w:t>
-            </w:r>
-            <w:r>
-              <w:t>should</w:t>
-            </w:r>
-            <w:r>
-              <w:t xml:space="preserve"> be presented to the user in clear text that’s adhering to the HTML5-Standard</w:t>
-            </w:r>
-            <w:r>
-              <w:t>.</w:t>
-            </w:r>
-          </w:p>
-        </w:tc>
-      </w:tr>
-      <w:tr>
-        <w:tc>
-          <w:tcPr>
-            <w:tcW w:w="1872" w:type="dxa"/>
-          </w:tcPr>
-          <w:p>
-            <w:pPr>
-              <w:pBdr>
-                <w:top w:val="none" w:sz="0" w:space="0" w:color="auto"/>
-                <w:left w:val="none" w:sz="0" w:space="0" w:color="auto"/>
-                <w:bottom w:val="none" w:sz="0" w:space="0" w:color="auto"/>
-                <w:right w:val="none" w:sz="0" w:space="0" w:color="auto"/>
-                <w:between w:val="none" w:sz="0" w:space="0" w:color="auto"/>
-              </w:pBdr>
-            </w:pPr>
-            <w:r>
-              <w:t>Priority</w:t>
-            </w:r>
-          </w:p>
-        </w:tc>
-        <w:tc>
-          <w:tcPr>
-            <w:tcW w:w="7039" w:type="dxa"/>
-          </w:tcPr>
-          <w:p>
-            <w:pPr>
-              <w:pBdr>
-                <w:top w:val="none" w:sz="0" w:space="0" w:color="auto"/>
-                <w:left w:val="none" w:sz="0" w:space="0" w:color="auto"/>
-                <w:bottom w:val="none" w:sz="0" w:space="0" w:color="auto"/>
-                <w:right w:val="none" w:sz="0" w:space="0" w:color="auto"/>
-                <w:between w:val="none" w:sz="0" w:space="0" w:color="auto"/>
-              </w:pBdr>
-            </w:pPr>
-            <w:r>
-              <w:t>2</w:t>
-            </w:r>
-          </w:p>
-        </w:tc>
-      </w:tr>
-      <w:tr>
-        <w:tc>
-          <w:tcPr>
-            <w:tcW w:w="1872" w:type="dxa"/>
-          </w:tcPr>
-          <w:p>
-            <w:pPr>
-              <w:pBdr>
-                <w:top w:val="none" w:sz="0" w:space="0" w:color="auto"/>
-                <w:left w:val="none" w:sz="0" w:space="0" w:color="auto"/>
-                <w:bottom w:val="none" w:sz="0" w:space="0" w:color="auto"/>
-                <w:right w:val="none" w:sz="0" w:space="0" w:color="auto"/>
-                <w:between w:val="none" w:sz="0" w:space="0" w:color="auto"/>
-              </w:pBdr>
-            </w:pPr>
-            <w:r>
-              <w:t>Risk</w:t>
-            </w:r>
-          </w:p>
-        </w:tc>
-        <w:tc>
-          <w:tcPr>
-            <w:tcW w:w="7039" w:type="dxa"/>
-          </w:tcPr>
-          <w:p>
-            <w:pPr>
-              <w:pBdr>
-                <w:top w:val="none" w:sz="0" w:space="0" w:color="auto"/>
-                <w:left w:val="none" w:sz="0" w:space="0" w:color="auto"/>
-                <w:bottom w:val="none" w:sz="0" w:space="0" w:color="auto"/>
-                <w:right w:val="none" w:sz="0" w:space="0" w:color="auto"/>
-                <w:between w:val="none" w:sz="0" w:space="0" w:color="auto"/>
-              </w:pBdr>
-            </w:pPr>
-            <w:r>
-              <w:t>H</w:t>
-            </w:r>
-          </w:p>
-        </w:tc>
-      </w:tr>
-      <w:tr>
-        <w:tc>
-          <w:tcPr>
-            <w:tcW w:w="1872" w:type="dxa"/>
-          </w:tcPr>
-          <w:p>
-            <w:pPr>
-              <w:pBdr>
-                <w:top w:val="none" w:sz="0" w:space="0" w:color="auto"/>
-                <w:left w:val="none" w:sz="0" w:space="0" w:color="auto"/>
-                <w:bottom w:val="none" w:sz="0" w:space="0" w:color="auto"/>
-                <w:right w:val="none" w:sz="0" w:space="0" w:color="auto"/>
-                <w:between w:val="none" w:sz="0" w:space="0" w:color="auto"/>
-              </w:pBdr>
-            </w:pPr>
-            <w:r>
-              <w:t>References</w:t>
-            </w:r>
-          </w:p>
-        </w:tc>
-        <w:tc>
-          <w:tcPr>
-            <w:tcW w:w="7039" w:type="dxa"/>
-          </w:tcPr>
-          <w:p>
-            <w:pPr>
-              <w:ind w:right="120"/>
-              <w:jc w:val="both"/>
-            </w:pPr>
-          </w:p>
-        </w:tc>
-      </w:tr>
-    </w:tbl>
-    <w:p>
-      <w:pPr>
-        <w:spacing w:before="240" w:after="240" w:line="327" w:lineRule="auto"/>
-        <w:contextualSpacing/>
-        <w:jc w:val="both"/>
-        <w:rPr>
-          <w:b/>
-        </w:rPr>
-      </w:pPr>
-    </w:p>
-    <w:tbl>
-      <w:tblPr>
-        <w:tblStyle w:val="Tabellenraster"/>
-        <w:tblW w:w="0" w:type="auto"/>
-        <w:tblInd w:w="108" w:type="dxa"/>
-        <w:tblLook w:val="04A0" w:firstRow="1" w:lastRow="0" w:firstColumn="1" w:lastColumn="0" w:noHBand="0" w:noVBand="1"/>
-      </w:tblPr>
-      <w:tblGrid>
-        <w:gridCol w:w="1872"/>
-        <w:gridCol w:w="7039"/>
-      </w:tblGrid>
-      <w:tr>
-        <w:tc>
-          <w:tcPr>
-            <w:tcW w:w="1872" w:type="dxa"/>
-          </w:tcPr>
-          <w:p>
-            <w:pPr>
-              <w:pBdr>
-                <w:top w:val="none" w:sz="0" w:space="0" w:color="auto"/>
-                <w:left w:val="none" w:sz="0" w:space="0" w:color="auto"/>
-                <w:bottom w:val="none" w:sz="0" w:space="0" w:color="auto"/>
-                <w:right w:val="none" w:sz="0" w:space="0" w:color="auto"/>
-                <w:between w:val="none" w:sz="0" w:space="0" w:color="auto"/>
-              </w:pBdr>
-            </w:pPr>
-            <w:r>
-              <w:t>Requirement ID</w:t>
-            </w:r>
-          </w:p>
-        </w:tc>
-        <w:tc>
-          <w:tcPr>
-            <w:tcW w:w="7039" w:type="dxa"/>
-          </w:tcPr>
-          <w:p>
-            <w:pPr>
-              <w:pBdr>
-                <w:top w:val="none" w:sz="0" w:space="0" w:color="auto"/>
-                <w:left w:val="none" w:sz="0" w:space="0" w:color="auto"/>
-                <w:bottom w:val="none" w:sz="0" w:space="0" w:color="auto"/>
-                <w:right w:val="none" w:sz="0" w:space="0" w:color="auto"/>
-                <w:between w:val="none" w:sz="0" w:space="0" w:color="auto"/>
-              </w:pBdr>
-            </w:pPr>
-            <w:r>
-              <w:t>R3.2.3.002</w:t>
-            </w:r>
-          </w:p>
-        </w:tc>
-      </w:tr>
-      <w:tr>
-        <w:tc>
-          <w:tcPr>
-            <w:tcW w:w="1872" w:type="dxa"/>
-          </w:tcPr>
-          <w:p>
-            <w:pPr>
-              <w:pBdr>
-                <w:top w:val="none" w:sz="0" w:space="0" w:color="auto"/>
-                <w:left w:val="none" w:sz="0" w:space="0" w:color="auto"/>
-                <w:bottom w:val="none" w:sz="0" w:space="0" w:color="auto"/>
-                <w:right w:val="none" w:sz="0" w:space="0" w:color="auto"/>
-                <w:between w:val="none" w:sz="0" w:space="0" w:color="auto"/>
-              </w:pBdr>
-            </w:pPr>
-            <w:r>
-              <w:t>Title</w:t>
-            </w:r>
-          </w:p>
-        </w:tc>
-        <w:tc>
-          <w:tcPr>
-            <w:tcW w:w="7039" w:type="dxa"/>
-          </w:tcPr>
-          <w:p>
-            <w:pPr>
-              <w:pBdr>
-                <w:top w:val="none" w:sz="0" w:space="0" w:color="auto"/>
-                <w:left w:val="none" w:sz="0" w:space="0" w:color="auto"/>
-                <w:bottom w:val="none" w:sz="0" w:space="0" w:color="auto"/>
-                <w:right w:val="none" w:sz="0" w:space="0" w:color="auto"/>
-                <w:between w:val="none" w:sz="0" w:space="0" w:color="auto"/>
-              </w:pBdr>
-            </w:pPr>
-            <w:r>
-              <w:t xml:space="preserve">HTML Output to </w:t>
-            </w:r>
-            <w:r>
-              <w:t>L</w:t>
-            </w:r>
-            <w:r>
-              <w:t xml:space="preserve">ocal </w:t>
-            </w:r>
-            <w:r>
-              <w:t>F</w:t>
-            </w:r>
-            <w:r>
-              <w:t>ile</w:t>
-            </w:r>
-          </w:p>
-        </w:tc>
-      </w:tr>
-      <w:tr>
-        <w:tc>
-          <w:tcPr>
-            <w:tcW w:w="1872" w:type="dxa"/>
-          </w:tcPr>
-          <w:p>
-            <w:pPr>
-              <w:pBdr>
-                <w:top w:val="none" w:sz="0" w:space="0" w:color="auto"/>
-                <w:left w:val="none" w:sz="0" w:space="0" w:color="auto"/>
-                <w:bottom w:val="none" w:sz="0" w:space="0" w:color="auto"/>
-                <w:right w:val="none" w:sz="0" w:space="0" w:color="auto"/>
-                <w:between w:val="none" w:sz="0" w:space="0" w:color="auto"/>
-              </w:pBdr>
-            </w:pPr>
-            <w:r>
-              <w:t>Description</w:t>
-            </w:r>
-          </w:p>
-        </w:tc>
-        <w:tc>
-          <w:tcPr>
-            <w:tcW w:w="7039" w:type="dxa"/>
-          </w:tcPr>
-          <w:p>
-            <w:pPr>
-              <w:jc w:val="both"/>
-            </w:pPr>
-            <w:r>
-              <w:t xml:space="preserve">The library </w:t>
-            </w:r>
-            <w:r>
-              <w:t xml:space="preserve">should be able to output the report’s content </w:t>
-            </w:r>
-            <w:r>
-              <w:t>in form of</w:t>
-            </w:r>
-            <w:r>
-              <w:t xml:space="preserve"> HTML file</w:t>
-            </w:r>
-            <w:r>
-              <w:t>s</w:t>
-            </w:r>
-            <w:r>
-              <w:t xml:space="preserve"> that </w:t>
-            </w:r>
-            <w:r>
-              <w:t>are</w:t>
-            </w:r>
-            <w:r>
-              <w:t xml:space="preserve"> saved locally.</w:t>
-            </w:r>
-            <w:r>
-              <w:t xml:space="preserve"> </w:t>
-            </w:r>
-            <w:r>
-              <w:t>The main file should be named index whereas all other files should get the name of its title.</w:t>
-            </w:r>
-          </w:p>
-        </w:tc>
-      </w:tr>
-      <w:tr>
-        <w:tc>
-          <w:tcPr>
-            <w:tcW w:w="1872" w:type="dxa"/>
-          </w:tcPr>
-          <w:p>
-            <w:pPr>
-              <w:pBdr>
-                <w:top w:val="none" w:sz="0" w:space="0" w:color="auto"/>
-                <w:left w:val="none" w:sz="0" w:space="0" w:color="auto"/>
-                <w:bottom w:val="none" w:sz="0" w:space="0" w:color="auto"/>
-                <w:right w:val="none" w:sz="0" w:space="0" w:color="auto"/>
-                <w:between w:val="none" w:sz="0" w:space="0" w:color="auto"/>
-              </w:pBdr>
-            </w:pPr>
-            <w:r>
-              <w:t>Priority</w:t>
-            </w:r>
-          </w:p>
-        </w:tc>
-        <w:tc>
-          <w:tcPr>
-            <w:tcW w:w="7039" w:type="dxa"/>
-          </w:tcPr>
-          <w:p>
-            <w:pPr>
-              <w:pBdr>
-                <w:top w:val="none" w:sz="0" w:space="0" w:color="auto"/>
-                <w:left w:val="none" w:sz="0" w:space="0" w:color="auto"/>
-                <w:bottom w:val="none" w:sz="0" w:space="0" w:color="auto"/>
-                <w:right w:val="none" w:sz="0" w:space="0" w:color="auto"/>
-                <w:between w:val="none" w:sz="0" w:space="0" w:color="auto"/>
-              </w:pBdr>
-            </w:pPr>
-            <w:r>
-              <w:t>3</w:t>
-            </w:r>
-          </w:p>
-        </w:tc>
-      </w:tr>
-      <w:tr>
-        <w:tc>
-          <w:tcPr>
-            <w:tcW w:w="1872" w:type="dxa"/>
-          </w:tcPr>
-          <w:p>
-            <w:pPr>
-              <w:pBdr>
-                <w:top w:val="none" w:sz="0" w:space="0" w:color="auto"/>
-                <w:left w:val="none" w:sz="0" w:space="0" w:color="auto"/>
-                <w:bottom w:val="none" w:sz="0" w:space="0" w:color="auto"/>
-                <w:right w:val="none" w:sz="0" w:space="0" w:color="auto"/>
-                <w:between w:val="none" w:sz="0" w:space="0" w:color="auto"/>
-              </w:pBdr>
-            </w:pPr>
-            <w:r>
-              <w:t>Risk</w:t>
-            </w:r>
-          </w:p>
-        </w:tc>
-        <w:tc>
-          <w:tcPr>
-            <w:tcW w:w="7039" w:type="dxa"/>
-          </w:tcPr>
-          <w:p>
-            <w:pPr>
-              <w:pBdr>
-                <w:top w:val="none" w:sz="0" w:space="0" w:color="auto"/>
-                <w:left w:val="none" w:sz="0" w:space="0" w:color="auto"/>
-                <w:bottom w:val="none" w:sz="0" w:space="0" w:color="auto"/>
-                <w:right w:val="none" w:sz="0" w:space="0" w:color="auto"/>
-                <w:between w:val="none" w:sz="0" w:space="0" w:color="auto"/>
-              </w:pBdr>
-            </w:pPr>
-            <w:r>
-              <w:t>L</w:t>
-            </w:r>
-          </w:p>
-        </w:tc>
-      </w:tr>
-      <w:tr>
-        <w:tc>
-          <w:tcPr>
-            <w:tcW w:w="1872" w:type="dxa"/>
-          </w:tcPr>
-          <w:p>
-            <w:pPr>
-              <w:pBdr>
-                <w:top w:val="none" w:sz="0" w:space="0" w:color="auto"/>
-                <w:left w:val="none" w:sz="0" w:space="0" w:color="auto"/>
-                <w:bottom w:val="none" w:sz="0" w:space="0" w:color="auto"/>
-                <w:right w:val="none" w:sz="0" w:space="0" w:color="auto"/>
-                <w:between w:val="none" w:sz="0" w:space="0" w:color="auto"/>
-              </w:pBdr>
-            </w:pPr>
-            <w:r>
-              <w:t>References</w:t>
-            </w:r>
-          </w:p>
-        </w:tc>
-        <w:tc>
-          <w:tcPr>
-            <w:tcW w:w="7039" w:type="dxa"/>
-          </w:tcPr>
-          <w:p>
-            <w:pPr>
-              <w:ind w:right="120"/>
-              <w:jc w:val="both"/>
-            </w:pPr>
-          </w:p>
-        </w:tc>
-      </w:tr>
-    </w:tbl>
-    <w:p>
-      <w:pPr>
-        <w:spacing w:before="240" w:after="240" w:line="327" w:lineRule="auto"/>
-        <w:contextualSpacing/>
-        <w:jc w:val="both"/>
-        <w:rPr>
-          <w:b/>
-        </w:rPr>
-      </w:pPr>
-    </w:p>
-    <w:tbl>
-      <w:tblPr>
-        <w:tblStyle w:val="Tabellenraster"/>
-        <w:tblW w:w="0" w:type="auto"/>
-        <w:tblInd w:w="108" w:type="dxa"/>
-        <w:tblLook w:val="04A0" w:firstRow="1" w:lastRow="0" w:firstColumn="1" w:lastColumn="0" w:noHBand="0" w:noVBand="1"/>
-      </w:tblPr>
-      <w:tblGrid>
-        <w:gridCol w:w="1872"/>
-        <w:gridCol w:w="7039"/>
-      </w:tblGrid>
-      <w:tr>
-        <w:tc>
-          <w:tcPr>
-            <w:tcW w:w="1872" w:type="dxa"/>
-            <w:vAlign w:val="center"/>
-          </w:tcPr>
-          <w:p>
-            <w:pPr>
-              <w:pBdr>
-                <w:top w:val="none" w:sz="0" w:space="0" w:color="auto"/>
-                <w:left w:val="none" w:sz="0" w:space="0" w:color="auto"/>
-                <w:bottom w:val="none" w:sz="0" w:space="0" w:color="auto"/>
-                <w:right w:val="none" w:sz="0" w:space="0" w:color="auto"/>
-                <w:between w:val="none" w:sz="0" w:space="0" w:color="auto"/>
-              </w:pBdr>
-            </w:pPr>
-            <w:r>
-              <w:t>Requirement ID</w:t>
-            </w:r>
-          </w:p>
-        </w:tc>
-        <w:tc>
-          <w:tcPr>
-            <w:tcW w:w="7039" w:type="dxa"/>
-          </w:tcPr>
-          <w:p>
-            <w:pPr>
-              <w:pBdr>
-                <w:top w:val="none" w:sz="0" w:space="0" w:color="auto"/>
-                <w:left w:val="none" w:sz="0" w:space="0" w:color="auto"/>
-                <w:bottom w:val="none" w:sz="0" w:space="0" w:color="auto"/>
-                <w:right w:val="none" w:sz="0" w:space="0" w:color="auto"/>
-                <w:between w:val="none" w:sz="0" w:space="0" w:color="auto"/>
-              </w:pBdr>
-            </w:pPr>
-            <w:r>
-              <w:t>R3.2.</w:t>
-            </w:r>
-            <w:r>
-              <w:t>4</w:t>
-            </w:r>
-            <w:r>
-              <w:t>.00</w:t>
-            </w:r>
-            <w:r>
-              <w:t>3</w:t>
-            </w:r>
-          </w:p>
-        </w:tc>
-      </w:tr>
-      <w:tr>
-        <w:tc>
-          <w:tcPr>
-            <w:tcW w:w="1872" w:type="dxa"/>
-            <w:vAlign w:val="center"/>
-          </w:tcPr>
-          <w:p>
-            <w:pPr>
-              <w:pBdr>
-                <w:top w:val="none" w:sz="0" w:space="0" w:color="auto"/>
-                <w:left w:val="none" w:sz="0" w:space="0" w:color="auto"/>
-                <w:bottom w:val="none" w:sz="0" w:space="0" w:color="auto"/>
-                <w:right w:val="none" w:sz="0" w:space="0" w:color="auto"/>
-                <w:between w:val="none" w:sz="0" w:space="0" w:color="auto"/>
-              </w:pBdr>
-            </w:pPr>
-            <w:r>
-              <w:t>Title</w:t>
-            </w:r>
-          </w:p>
-        </w:tc>
-        <w:tc>
-          <w:tcPr>
-            <w:tcW w:w="7039" w:type="dxa"/>
-          </w:tcPr>
-          <w:p>
-            <w:pPr>
-              <w:pBdr>
-                <w:top w:val="none" w:sz="0" w:space="0" w:color="auto"/>
-                <w:left w:val="none" w:sz="0" w:space="0" w:color="auto"/>
-                <w:bottom w:val="none" w:sz="0" w:space="0" w:color="auto"/>
-                <w:right w:val="none" w:sz="0" w:space="0" w:color="auto"/>
-                <w:between w:val="none" w:sz="0" w:space="0" w:color="auto"/>
-              </w:pBdr>
-            </w:pPr>
-            <w:r>
-              <w:t xml:space="preserve">Output to </w:t>
-            </w:r>
-            <w:r>
-              <w:t>Markdown</w:t>
-            </w:r>
-            <w:r>
-              <w:t xml:space="preserve"> (Clear Text)</w:t>
-            </w:r>
-          </w:p>
-        </w:tc>
-      </w:tr>
-      <w:tr>
-        <w:tc>
-          <w:tcPr>
-            <w:tcW w:w="1872" w:type="dxa"/>
-            <w:vAlign w:val="center"/>
-          </w:tcPr>
-          <w:p>
-            <w:pPr>
-              <w:pBdr>
-                <w:top w:val="none" w:sz="0" w:space="0" w:color="auto"/>
-                <w:left w:val="none" w:sz="0" w:space="0" w:color="auto"/>
-                <w:bottom w:val="none" w:sz="0" w:space="0" w:color="auto"/>
-                <w:right w:val="none" w:sz="0" w:space="0" w:color="auto"/>
-                <w:between w:val="none" w:sz="0" w:space="0" w:color="auto"/>
-              </w:pBdr>
-            </w:pPr>
-            <w:r>
-              <w:t>Description</w:t>
-            </w:r>
-          </w:p>
-        </w:tc>
-        <w:tc>
-          <w:tcPr>
-            <w:tcW w:w="7039" w:type="dxa"/>
-          </w:tcPr>
-          <w:p>
-            <w:pPr>
-              <w:jc w:val="both"/>
-            </w:pPr>
-            <w:r>
-              <w:t xml:space="preserve">A </w:t>
-            </w:r>
-            <w:r>
-              <w:t>document</w:t>
-            </w:r>
-            <w:r>
-              <w:t xml:space="preserve"> </w:t>
-            </w:r>
-            <w:r>
-              <w:t>should</w:t>
-            </w:r>
-            <w:r>
-              <w:t xml:space="preserve"> be presented to the user in clear text that’s adhering to the </w:t>
-            </w:r>
-            <w:r>
-              <w:t>newest Markdown standard.</w:t>
-            </w:r>
-          </w:p>
-        </w:tc>
-      </w:tr>
-      <w:tr>
-        <w:tc>
-          <w:tcPr>
-            <w:tcW w:w="1872" w:type="dxa"/>
-            <w:vAlign w:val="center"/>
-          </w:tcPr>
-          <w:p>
-            <w:pPr>
-              <w:pBdr>
-                <w:top w:val="none" w:sz="0" w:space="0" w:color="auto"/>
-                <w:left w:val="none" w:sz="0" w:space="0" w:color="auto"/>
-                <w:bottom w:val="none" w:sz="0" w:space="0" w:color="auto"/>
-                <w:right w:val="none" w:sz="0" w:space="0" w:color="auto"/>
-                <w:between w:val="none" w:sz="0" w:space="0" w:color="auto"/>
-              </w:pBdr>
-            </w:pPr>
-            <w:r>
-              <w:t>Priority</w:t>
-            </w:r>
-          </w:p>
-        </w:tc>
-        <w:tc>
-          <w:tcPr>
-            <w:tcW w:w="7039" w:type="dxa"/>
-          </w:tcPr>
-          <w:p>
-            <w:pPr>
-              <w:pBdr>
-                <w:top w:val="none" w:sz="0" w:space="0" w:color="auto"/>
-                <w:left w:val="none" w:sz="0" w:space="0" w:color="auto"/>
-                <w:bottom w:val="none" w:sz="0" w:space="0" w:color="auto"/>
-                <w:right w:val="none" w:sz="0" w:space="0" w:color="auto"/>
-                <w:between w:val="none" w:sz="0" w:space="0" w:color="auto"/>
-              </w:pBdr>
-            </w:pPr>
-            <w:r>
-              <w:t>3</w:t>
-            </w:r>
-          </w:p>
-        </w:tc>
-      </w:tr>
-      <w:tr>
-        <w:tc>
-          <w:tcPr>
-            <w:tcW w:w="1872" w:type="dxa"/>
-            <w:vAlign w:val="center"/>
-          </w:tcPr>
-          <w:p>
-            <w:pPr>
-              <w:pBdr>
-                <w:top w:val="none" w:sz="0" w:space="0" w:color="auto"/>
-                <w:left w:val="none" w:sz="0" w:space="0" w:color="auto"/>
-                <w:bottom w:val="none" w:sz="0" w:space="0" w:color="auto"/>
-                <w:right w:val="none" w:sz="0" w:space="0" w:color="auto"/>
-                <w:between w:val="none" w:sz="0" w:space="0" w:color="auto"/>
-              </w:pBdr>
-            </w:pPr>
-            <w:r>
-              <w:t>Risk</w:t>
-            </w:r>
-          </w:p>
-        </w:tc>
-        <w:tc>
-          <w:tcPr>
-            <w:tcW w:w="7039" w:type="dxa"/>
-          </w:tcPr>
-          <w:p>
-            <w:pPr>
-              <w:pBdr>
-                <w:top w:val="none" w:sz="0" w:space="0" w:color="auto"/>
-                <w:left w:val="none" w:sz="0" w:space="0" w:color="auto"/>
-                <w:bottom w:val="none" w:sz="0" w:space="0" w:color="auto"/>
-                <w:right w:val="none" w:sz="0" w:space="0" w:color="auto"/>
-                <w:between w:val="none" w:sz="0" w:space="0" w:color="auto"/>
-              </w:pBdr>
-            </w:pPr>
-            <w:r>
-              <w:t>L</w:t>
-            </w:r>
-          </w:p>
-        </w:tc>
-      </w:tr>
-      <w:tr>
-        <w:tc>
-          <w:tcPr>
-            <w:tcW w:w="1872" w:type="dxa"/>
-            <w:vAlign w:val="center"/>
-          </w:tcPr>
-          <w:p>
-            <w:pPr>
-              <w:pBdr>
-                <w:top w:val="none" w:sz="0" w:space="0" w:color="auto"/>
-                <w:left w:val="none" w:sz="0" w:space="0" w:color="auto"/>
-                <w:bottom w:val="none" w:sz="0" w:space="0" w:color="auto"/>
-                <w:right w:val="none" w:sz="0" w:space="0" w:color="auto"/>
-                <w:between w:val="none" w:sz="0" w:space="0" w:color="auto"/>
-              </w:pBdr>
-            </w:pPr>
-            <w:r>
-              <w:t>References</w:t>
-            </w:r>
-          </w:p>
-        </w:tc>
-        <w:tc>
-          <w:tcPr>
-            <w:tcW w:w="7039" w:type="dxa"/>
-          </w:tcPr>
-          <w:p>
-            <w:pPr>
-              <w:ind w:right="120"/>
-              <w:jc w:val="both"/>
-            </w:pPr>
-          </w:p>
-        </w:tc>
-      </w:tr>
-    </w:tbl>
-    <w:p>
-      <w:pPr>
-        <w:spacing w:before="240" w:after="240" w:line="327" w:lineRule="auto"/>
-        <w:contextualSpacing/>
-        <w:jc w:val="both"/>
-        <w:rPr>
-          <w:b/>
-        </w:rPr>
-      </w:pPr>
-    </w:p>
-    <w:tbl>
-      <w:tblPr>
-        <w:tblStyle w:val="Tabellenraster"/>
-        <w:tblW w:w="0" w:type="auto"/>
-        <w:tblInd w:w="108" w:type="dxa"/>
-        <w:tblLook w:val="04A0" w:firstRow="1" w:lastRow="0" w:firstColumn="1" w:lastColumn="0" w:noHBand="0" w:noVBand="1"/>
-      </w:tblPr>
-      <w:tblGrid>
-        <w:gridCol w:w="1872"/>
-        <w:gridCol w:w="7039"/>
-      </w:tblGrid>
-      <w:tr>
-        <w:tc>
-          <w:tcPr>
-            <w:tcW w:w="1872" w:type="dxa"/>
-            <w:vAlign w:val="center"/>
-          </w:tcPr>
-          <w:p>
-            <w:pPr>
-              <w:pBdr>
-                <w:top w:val="none" w:sz="0" w:space="0" w:color="auto"/>
-                <w:left w:val="none" w:sz="0" w:space="0" w:color="auto"/>
-                <w:bottom w:val="none" w:sz="0" w:space="0" w:color="auto"/>
-                <w:right w:val="none" w:sz="0" w:space="0" w:color="auto"/>
-                <w:between w:val="none" w:sz="0" w:space="0" w:color="auto"/>
-              </w:pBdr>
-            </w:pPr>
-            <w:r>
-              <w:t>Requirement ID</w:t>
-            </w:r>
-          </w:p>
-        </w:tc>
-        <w:tc>
-          <w:tcPr>
-            <w:tcW w:w="7039" w:type="dxa"/>
-          </w:tcPr>
-          <w:p>
-            <w:pPr>
-              <w:pBdr>
-                <w:top w:val="none" w:sz="0" w:space="0" w:color="auto"/>
-                <w:left w:val="none" w:sz="0" w:space="0" w:color="auto"/>
-                <w:bottom w:val="none" w:sz="0" w:space="0" w:color="auto"/>
-                <w:right w:val="none" w:sz="0" w:space="0" w:color="auto"/>
-                <w:between w:val="none" w:sz="0" w:space="0" w:color="auto"/>
-              </w:pBdr>
-            </w:pPr>
-            <w:r>
-              <w:t>R3.2.</w:t>
-            </w:r>
-            <w:r>
-              <w:t>4</w:t>
-            </w:r>
-            <w:r>
-              <w:t>.00</w:t>
-            </w:r>
-            <w:r>
-              <w:t>4</w:t>
-            </w:r>
-          </w:p>
-        </w:tc>
-      </w:tr>
-      <w:tr>
-        <w:tc>
-          <w:tcPr>
-            <w:tcW w:w="1872" w:type="dxa"/>
-            <w:vAlign w:val="center"/>
-          </w:tcPr>
-          <w:p>
-            <w:pPr>
-              <w:pBdr>
-                <w:top w:val="none" w:sz="0" w:space="0" w:color="auto"/>
-                <w:left w:val="none" w:sz="0" w:space="0" w:color="auto"/>
-                <w:bottom w:val="none" w:sz="0" w:space="0" w:color="auto"/>
-                <w:right w:val="none" w:sz="0" w:space="0" w:color="auto"/>
-                <w:between w:val="none" w:sz="0" w:space="0" w:color="auto"/>
-              </w:pBdr>
-            </w:pPr>
-            <w:r>
-              <w:t>Title</w:t>
-            </w:r>
-          </w:p>
-        </w:tc>
-        <w:tc>
-          <w:tcPr>
-            <w:tcW w:w="7039" w:type="dxa"/>
-          </w:tcPr>
-          <w:p>
-            <w:pPr>
-              <w:pBdr>
-                <w:top w:val="none" w:sz="0" w:space="0" w:color="auto"/>
-                <w:left w:val="none" w:sz="0" w:space="0" w:color="auto"/>
-                <w:bottom w:val="none" w:sz="0" w:space="0" w:color="auto"/>
-                <w:right w:val="none" w:sz="0" w:space="0" w:color="auto"/>
-                <w:between w:val="none" w:sz="0" w:space="0" w:color="auto"/>
-              </w:pBdr>
-            </w:pPr>
-            <w:r>
-              <w:t>Markdown</w:t>
-            </w:r>
-            <w:r>
-              <w:t xml:space="preserve"> </w:t>
-            </w:r>
-            <w:r>
-              <w:t xml:space="preserve">Output to </w:t>
-            </w:r>
-            <w:r>
-              <w:t>L</w:t>
-            </w:r>
-            <w:r>
-              <w:t xml:space="preserve">ocal </w:t>
-            </w:r>
-            <w:r>
-              <w:t>F</w:t>
-            </w:r>
-            <w:r>
-              <w:t>ile</w:t>
-            </w:r>
-          </w:p>
-        </w:tc>
-      </w:tr>
-      <w:tr>
-        <w:tc>
-          <w:tcPr>
-            <w:tcW w:w="1872" w:type="dxa"/>
-            <w:vAlign w:val="center"/>
-          </w:tcPr>
-          <w:p>
-            <w:pPr>
-              <w:pBdr>
-                <w:top w:val="none" w:sz="0" w:space="0" w:color="auto"/>
-                <w:left w:val="none" w:sz="0" w:space="0" w:color="auto"/>
-                <w:bottom w:val="none" w:sz="0" w:space="0" w:color="auto"/>
-                <w:right w:val="none" w:sz="0" w:space="0" w:color="auto"/>
-                <w:between w:val="none" w:sz="0" w:space="0" w:color="auto"/>
-              </w:pBdr>
-            </w:pPr>
-            <w:r>
-              <w:t>Description</w:t>
-            </w:r>
-          </w:p>
-        </w:tc>
-        <w:tc>
-          <w:tcPr>
-            <w:tcW w:w="7039" w:type="dxa"/>
-          </w:tcPr>
-          <w:p>
-            <w:pPr>
-              <w:jc w:val="both"/>
-            </w:pPr>
-            <w:r>
-              <w:t xml:space="preserve">The library should be able to output the report’s content in form of </w:t>
-            </w:r>
-            <w:r>
-              <w:t>Markdown</w:t>
-            </w:r>
-            <w:r>
-              <w:t xml:space="preserve"> file</w:t>
-            </w:r>
-            <w:r>
-              <w:t>s</w:t>
-            </w:r>
-            <w:r>
-              <w:t xml:space="preserve"> that </w:t>
-            </w:r>
-            <w:r>
-              <w:t>are</w:t>
-            </w:r>
-            <w:r>
-              <w:t xml:space="preserve"> saved locally. The main file should be named index whereas all other files should get the name of its title.</w:t>
-            </w:r>
-          </w:p>
-        </w:tc>
-      </w:tr>
-      <w:tr>
-        <w:tc>
-          <w:tcPr>
-            <w:tcW w:w="1872" w:type="dxa"/>
-            <w:vAlign w:val="center"/>
-          </w:tcPr>
-          <w:p>
-            <w:pPr>
-              <w:pBdr>
-                <w:top w:val="none" w:sz="0" w:space="0" w:color="auto"/>
-                <w:left w:val="none" w:sz="0" w:space="0" w:color="auto"/>
-                <w:bottom w:val="none" w:sz="0" w:space="0" w:color="auto"/>
-                <w:right w:val="none" w:sz="0" w:space="0" w:color="auto"/>
-                <w:between w:val="none" w:sz="0" w:space="0" w:color="auto"/>
-              </w:pBdr>
-            </w:pPr>
-            <w:r>
-              <w:t>Priority</w:t>
-            </w:r>
-          </w:p>
-        </w:tc>
-        <w:tc>
-          <w:tcPr>
-            <w:tcW w:w="7039" w:type="dxa"/>
-          </w:tcPr>
-          <w:p>
-            <w:pPr>
-              <w:pBdr>
-                <w:top w:val="none" w:sz="0" w:space="0" w:color="auto"/>
-                <w:left w:val="none" w:sz="0" w:space="0" w:color="auto"/>
-                <w:bottom w:val="none" w:sz="0" w:space="0" w:color="auto"/>
-                <w:right w:val="none" w:sz="0" w:space="0" w:color="auto"/>
-                <w:between w:val="none" w:sz="0" w:space="0" w:color="auto"/>
-              </w:pBdr>
-            </w:pPr>
-            <w:r>
-              <w:t>3</w:t>
-            </w:r>
-          </w:p>
-        </w:tc>
-      </w:tr>
-      <w:tr>
-        <w:tc>
-          <w:tcPr>
-            <w:tcW w:w="1872" w:type="dxa"/>
-            <w:vAlign w:val="center"/>
-          </w:tcPr>
-          <w:p>
-            <w:pPr>
-              <w:pBdr>
-                <w:top w:val="none" w:sz="0" w:space="0" w:color="auto"/>
-                <w:left w:val="none" w:sz="0" w:space="0" w:color="auto"/>
-                <w:bottom w:val="none" w:sz="0" w:space="0" w:color="auto"/>
-                <w:right w:val="none" w:sz="0" w:space="0" w:color="auto"/>
-                <w:between w:val="none" w:sz="0" w:space="0" w:color="auto"/>
-              </w:pBdr>
-            </w:pPr>
-            <w:r>
-              <w:t>Risk</w:t>
-            </w:r>
-          </w:p>
-        </w:tc>
-        <w:tc>
-          <w:tcPr>
-            <w:tcW w:w="7039" w:type="dxa"/>
-          </w:tcPr>
-          <w:p>
-            <w:pPr>
-              <w:pBdr>
-                <w:top w:val="none" w:sz="0" w:space="0" w:color="auto"/>
-                <w:left w:val="none" w:sz="0" w:space="0" w:color="auto"/>
-                <w:bottom w:val="none" w:sz="0" w:space="0" w:color="auto"/>
-                <w:right w:val="none" w:sz="0" w:space="0" w:color="auto"/>
-                <w:between w:val="none" w:sz="0" w:space="0" w:color="auto"/>
-              </w:pBdr>
-            </w:pPr>
-            <w:r>
-              <w:t>L</w:t>
-            </w:r>
-          </w:p>
-        </w:tc>
-      </w:tr>
-      <w:tr>
-        <w:tc>
-          <w:tcPr>
-            <w:tcW w:w="1872" w:type="dxa"/>
-            <w:vAlign w:val="center"/>
-          </w:tcPr>
-          <w:p>
-            <w:pPr>
-              <w:pBdr>
-                <w:top w:val="none" w:sz="0" w:space="0" w:color="auto"/>
-                <w:left w:val="none" w:sz="0" w:space="0" w:color="auto"/>
-                <w:bottom w:val="none" w:sz="0" w:space="0" w:color="auto"/>
-                <w:right w:val="none" w:sz="0" w:space="0" w:color="auto"/>
-                <w:between w:val="none" w:sz="0" w:space="0" w:color="auto"/>
-              </w:pBdr>
-            </w:pPr>
-            <w:r>
-              <w:t>References</w:t>
-            </w:r>
-          </w:p>
-        </w:tc>
-        <w:tc>
-          <w:tcPr>
-            <w:tcW w:w="7039" w:type="dxa"/>
-          </w:tcPr>
-          <w:p>
-            <w:pPr>
-              <w:ind w:right="120"/>
-              <w:jc w:val="both"/>
-            </w:pPr>
-          </w:p>
-        </w:tc>
-      </w:tr>
-    </w:tbl>
-    <w:p>
-      <w:pPr>
-        <w:spacing w:before="240" w:after="240" w:line="327" w:lineRule="auto"/>
-        <w:contextualSpacing/>
-        <w:jc w:val="both"/>
-        <w:rPr>
-          <w:b/>
-        </w:rPr>
-      </w:pPr>
-    </w:p>
-    <w:tbl>
-      <w:tblPr>
-        <w:tblStyle w:val="Tabellenraster"/>
-        <w:tblW w:w="0" w:type="auto"/>
-        <w:tblInd w:w="108" w:type="dxa"/>
-        <w:tblLook w:val="04A0" w:firstRow="1" w:lastRow="0" w:firstColumn="1" w:lastColumn="0" w:noHBand="0" w:noVBand="1"/>
-      </w:tblPr>
-      <w:tblGrid>
-        <w:gridCol w:w="1872"/>
-        <w:gridCol w:w="7039"/>
-      </w:tblGrid>
-      <w:tr>
-        <w:tc>
-          <w:tcPr>
-            <w:tcW w:w="1872" w:type="dxa"/>
-            <w:vAlign w:val="center"/>
-          </w:tcPr>
-          <w:p>
-            <w:pPr>
-              <w:pBdr>
-                <w:top w:val="none" w:sz="0" w:space="0" w:color="auto"/>
-                <w:left w:val="none" w:sz="0" w:space="0" w:color="auto"/>
-                <w:bottom w:val="none" w:sz="0" w:space="0" w:color="auto"/>
-                <w:right w:val="none" w:sz="0" w:space="0" w:color="auto"/>
-                <w:between w:val="none" w:sz="0" w:space="0" w:color="auto"/>
-              </w:pBdr>
-            </w:pPr>
-            <w:r>
-              <w:t>Requirement ID</w:t>
-            </w:r>
-          </w:p>
-        </w:tc>
-        <w:tc>
-          <w:tcPr>
-            <w:tcW w:w="7039" w:type="dxa"/>
-          </w:tcPr>
-          <w:p>
-            <w:pPr>
-              <w:pBdr>
-                <w:top w:val="none" w:sz="0" w:space="0" w:color="auto"/>
-                <w:left w:val="none" w:sz="0" w:space="0" w:color="auto"/>
-                <w:bottom w:val="none" w:sz="0" w:space="0" w:color="auto"/>
-                <w:right w:val="none" w:sz="0" w:space="0" w:color="auto"/>
-                <w:between w:val="none" w:sz="0" w:space="0" w:color="auto"/>
-              </w:pBdr>
-            </w:pPr>
-            <w:r>
-              <w:t>R3.2.</w:t>
-            </w:r>
-            <w:r>
-              <w:t>4</w:t>
-            </w:r>
-            <w:r>
-              <w:t>.006</w:t>
-            </w:r>
-          </w:p>
-        </w:tc>
-      </w:tr>
-      <w:tr>
-        <w:tc>
-          <w:tcPr>
-            <w:tcW w:w="1872" w:type="dxa"/>
-            <w:vAlign w:val="center"/>
-          </w:tcPr>
-          <w:p>
-            <w:pPr>
-              <w:pBdr>
-                <w:top w:val="none" w:sz="0" w:space="0" w:color="auto"/>
-                <w:left w:val="none" w:sz="0" w:space="0" w:color="auto"/>
-                <w:bottom w:val="none" w:sz="0" w:space="0" w:color="auto"/>
-                <w:right w:val="none" w:sz="0" w:space="0" w:color="auto"/>
-                <w:between w:val="none" w:sz="0" w:space="0" w:color="auto"/>
-              </w:pBdr>
-            </w:pPr>
-            <w:r>
-              <w:t>Title</w:t>
-            </w:r>
-          </w:p>
-        </w:tc>
-        <w:tc>
-          <w:tcPr>
-            <w:tcW w:w="7039" w:type="dxa"/>
-          </w:tcPr>
-          <w:p>
-            <w:pPr>
-              <w:pBdr>
-                <w:top w:val="none" w:sz="0" w:space="0" w:color="auto"/>
-                <w:left w:val="none" w:sz="0" w:space="0" w:color="auto"/>
-                <w:bottom w:val="none" w:sz="0" w:space="0" w:color="auto"/>
-                <w:right w:val="none" w:sz="0" w:space="0" w:color="auto"/>
-                <w:between w:val="none" w:sz="0" w:space="0" w:color="auto"/>
-              </w:pBdr>
-            </w:pPr>
-            <w:r>
-              <w:t xml:space="preserve">Correctly </w:t>
-            </w:r>
-            <w:r>
-              <w:t>I</w:t>
-            </w:r>
-            <w:r>
-              <w:t xml:space="preserve">ndented HTML </w:t>
-            </w:r>
-            <w:r>
-              <w:t>O</w:t>
-            </w:r>
-            <w:r>
-              <w:t>utput</w:t>
-            </w:r>
-          </w:p>
-        </w:tc>
-      </w:tr>
-      <w:tr>
-        <w:tc>
-          <w:tcPr>
-            <w:tcW w:w="1872" w:type="dxa"/>
-            <w:vAlign w:val="center"/>
-          </w:tcPr>
-          <w:p>
-            <w:pPr>
-              <w:pBdr>
-                <w:top w:val="none" w:sz="0" w:space="0" w:color="auto"/>
-                <w:left w:val="none" w:sz="0" w:space="0" w:color="auto"/>
-                <w:bottom w:val="none" w:sz="0" w:space="0" w:color="auto"/>
-                <w:right w:val="none" w:sz="0" w:space="0" w:color="auto"/>
-                <w:between w:val="none" w:sz="0" w:space="0" w:color="auto"/>
-              </w:pBdr>
-            </w:pPr>
-            <w:r>
-              <w:t>Description</w:t>
-            </w:r>
-          </w:p>
-        </w:tc>
-        <w:tc>
-          <w:tcPr>
-            <w:tcW w:w="7039" w:type="dxa"/>
-          </w:tcPr>
-          <w:p>
-            <w:pPr>
-              <w:jc w:val="both"/>
-            </w:pPr>
-            <w:r>
-              <w:t xml:space="preserve">A </w:t>
-            </w:r>
-            <w:r>
-              <w:t>d</w:t>
-            </w:r>
-            <w:r>
-              <w:t>ocument</w:t>
-            </w:r>
-            <w:r>
-              <w:t xml:space="preserve"> </w:t>
-            </w:r>
-            <w:r>
-              <w:t>should</w:t>
-            </w:r>
-            <w:r>
-              <w:t xml:space="preserve"> have an indented output where children are indented relative to its par</w:t>
-            </w:r>
-            <w:r>
-              <w:t>ent by a globally defined space</w:t>
-            </w:r>
-            <w:r>
-              <w:t>.</w:t>
-            </w:r>
-          </w:p>
-        </w:tc>
-      </w:tr>
-      <w:tr>
-        <w:tc>
-          <w:tcPr>
-            <w:tcW w:w="1872" w:type="dxa"/>
-            <w:vAlign w:val="center"/>
-          </w:tcPr>
-          <w:p>
-            <w:pPr>
-              <w:pBdr>
-                <w:top w:val="none" w:sz="0" w:space="0" w:color="auto"/>
-                <w:left w:val="none" w:sz="0" w:space="0" w:color="auto"/>
-                <w:bottom w:val="none" w:sz="0" w:space="0" w:color="auto"/>
-                <w:right w:val="none" w:sz="0" w:space="0" w:color="auto"/>
-                <w:between w:val="none" w:sz="0" w:space="0" w:color="auto"/>
-              </w:pBdr>
-            </w:pPr>
-            <w:r>
-              <w:t>Priority</w:t>
-            </w:r>
-          </w:p>
-        </w:tc>
-        <w:tc>
-          <w:tcPr>
-            <w:tcW w:w="7039" w:type="dxa"/>
-          </w:tcPr>
-          <w:p>
-            <w:pPr>
-              <w:pBdr>
-                <w:top w:val="none" w:sz="0" w:space="0" w:color="auto"/>
-                <w:left w:val="none" w:sz="0" w:space="0" w:color="auto"/>
-                <w:bottom w:val="none" w:sz="0" w:space="0" w:color="auto"/>
-                <w:right w:val="none" w:sz="0" w:space="0" w:color="auto"/>
-                <w:between w:val="none" w:sz="0" w:space="0" w:color="auto"/>
-              </w:pBdr>
-            </w:pPr>
-            <w:r>
-              <w:t>2</w:t>
-            </w:r>
-          </w:p>
-        </w:tc>
-      </w:tr>
-      <w:tr>
-        <w:tc>
-          <w:tcPr>
-            <w:tcW w:w="1872" w:type="dxa"/>
-            <w:vAlign w:val="center"/>
-          </w:tcPr>
-          <w:p>
-            <w:pPr>
-              <w:pBdr>
-                <w:top w:val="none" w:sz="0" w:space="0" w:color="auto"/>
-                <w:left w:val="none" w:sz="0" w:space="0" w:color="auto"/>
-                <w:bottom w:val="none" w:sz="0" w:space="0" w:color="auto"/>
-                <w:right w:val="none" w:sz="0" w:space="0" w:color="auto"/>
-                <w:between w:val="none" w:sz="0" w:space="0" w:color="auto"/>
-              </w:pBdr>
-            </w:pPr>
-            <w:r>
-              <w:t>Risk</w:t>
-            </w:r>
-          </w:p>
-        </w:tc>
-        <w:tc>
-          <w:tcPr>
-            <w:tcW w:w="7039" w:type="dxa"/>
-          </w:tcPr>
-          <w:p>
-            <w:pPr>
-              <w:pBdr>
-                <w:top w:val="none" w:sz="0" w:space="0" w:color="auto"/>
-                <w:left w:val="none" w:sz="0" w:space="0" w:color="auto"/>
-                <w:bottom w:val="none" w:sz="0" w:space="0" w:color="auto"/>
-                <w:right w:val="none" w:sz="0" w:space="0" w:color="auto"/>
-                <w:between w:val="none" w:sz="0" w:space="0" w:color="auto"/>
-              </w:pBdr>
-            </w:pPr>
-            <w:r>
-              <w:t>H</w:t>
-            </w:r>
-          </w:p>
-        </w:tc>
-      </w:tr>
-      <w:tr>
-        <w:tc>
-          <w:tcPr>
-            <w:tcW w:w="1872" w:type="dxa"/>
-            <w:vAlign w:val="center"/>
-          </w:tcPr>
-          <w:p>
-            <w:pPr>
-              <w:pBdr>
-                <w:top w:val="none" w:sz="0" w:space="0" w:color="auto"/>
-                <w:left w:val="none" w:sz="0" w:space="0" w:color="auto"/>
-                <w:bottom w:val="none" w:sz="0" w:space="0" w:color="auto"/>
-                <w:right w:val="none" w:sz="0" w:space="0" w:color="auto"/>
-                <w:between w:val="none" w:sz="0" w:space="0" w:color="auto"/>
-              </w:pBdr>
-            </w:pPr>
-            <w:r>
-              <w:t>References</w:t>
-            </w:r>
-          </w:p>
-        </w:tc>
-        <w:tc>
-          <w:tcPr>
-            <w:tcW w:w="7039" w:type="dxa"/>
-          </w:tcPr>
-          <w:p>
-            <w:pPr>
               <w:ind w:right="120"/>
               <w:jc w:val="both"/>
             </w:pPr>
@@ -12671,7 +11227,7 @@
         <w:rPr>
           <w:b/>
         </w:rPr>
-        <w:t>Error Handling</w:t>
+        <w:t>Output</w:t>
       </w:r>
     </w:p>
     <w:tbl>
@@ -12689,7 +11245,6 @@
         <w:tc>
           <w:tcPr>
             <w:tcW w:w="1872" w:type="dxa"/>
-            <w:vAlign w:val="center"/>
           </w:tcPr>
           <w:p>
             <w:pPr>
@@ -12724,7 +11279,7 @@
               <w:t>R3.2.</w:t>
             </w:r>
             <w:r>
-              <w:t>5</w:t>
+              <w:t>4</w:t>
             </w:r>
             <w:r>
               <w:t>.001</w:t>
@@ -12736,7 +11291,6 @@
         <w:tc>
           <w:tcPr>
             <w:tcW w:w="1872" w:type="dxa"/>
-            <w:vAlign w:val="center"/>
           </w:tcPr>
           <w:p>
             <w:pPr>
@@ -12758,20 +11312,25 @@
             <w:tcW w:w="7039" w:type="dxa"/>
           </w:tcPr>
           <w:p>
-            <w:r>
-              <w:t>Handling Wrong Predefined Presentation Semantics</w:t>
-            </w:r>
-            <w:r>
-              <w:t xml:space="preserve"> (Tags)</w:t>
-            </w:r>
-          </w:p>
-        </w:tc>
-      </w:tr>
-      <w:tr>
-        <w:tc>
-          <w:tcPr>
-            <w:tcW w:w="1872" w:type="dxa"/>
-            <w:vAlign w:val="center"/>
+            <w:pPr>
+              <w:pBdr>
+                <w:top w:val="none" w:sz="0" w:space="0" w:color="auto"/>
+                <w:left w:val="none" w:sz="0" w:space="0" w:color="auto"/>
+                <w:bottom w:val="none" w:sz="0" w:space="0" w:color="auto"/>
+                <w:right w:val="none" w:sz="0" w:space="0" w:color="auto"/>
+                <w:between w:val="none" w:sz="0" w:space="0" w:color="auto"/>
+              </w:pBdr>
+            </w:pPr>
+            <w:r>
+              <w:t>Output to HTML (Clear Text)</w:t>
+            </w:r>
+          </w:p>
+        </w:tc>
+      </w:tr>
+      <w:tr>
+        <w:tc>
+          <w:tcPr>
+            <w:tcW w:w="1872" w:type="dxa"/>
           </w:tcPr>
           <w:p>
             <w:pPr>
@@ -12797,52 +11356,25 @@
               <w:jc w:val="both"/>
             </w:pPr>
             <w:r>
-              <w:t xml:space="preserve">The library </w:t>
+              <w:t xml:space="preserve">A </w:t>
+            </w:r>
+            <w:r>
+              <w:t>d</w:t>
+            </w:r>
+            <w:r>
+              <w:t>ocument</w:t>
+            </w:r>
+            <w:r>
+              <w:t xml:space="preserve"> </w:t>
             </w:r>
             <w:r>
               <w:t>should</w:t>
             </w:r>
             <w:r>
-              <w:t xml:space="preserve"> store a </w:t>
-            </w:r>
-            <w:r>
-              <w:t xml:space="preserve">chosen set </w:t>
-            </w:r>
-            <w:r>
-              <w:t xml:space="preserve">of </w:t>
-            </w:r>
-            <w:r>
-              <w:t>presentation semantics</w:t>
-            </w:r>
-            <w:r>
-              <w:t xml:space="preserve"> (tags)</w:t>
-            </w:r>
-            <w:r>
-              <w:t>. If a</w:t>
-            </w:r>
-            <w:r>
-              <w:t xml:space="preserve"> user-defined </w:t>
-            </w:r>
-            <w:r>
-              <w:t>presentation semantics</w:t>
-            </w:r>
-            <w:r>
-              <w:t xml:space="preserve"> is entered, a note shoul</w:t>
-            </w:r>
-            <w:r>
-              <w:t xml:space="preserve">d be displayed that the </w:t>
-            </w:r>
-            <w:r>
-              <w:t xml:space="preserve">specific presentation semantics </w:t>
-            </w:r>
-            <w:r>
-              <w:t xml:space="preserve">probably </w:t>
-            </w:r>
-            <w:r>
-              <w:t xml:space="preserve">does </w:t>
-            </w:r>
-            <w:r>
-              <w:t>not exist.</w:t>
+              <w:t xml:space="preserve"> be presented to the user in clear text that’s adhering to the HTML5-Standard</w:t>
+            </w:r>
+            <w:r>
+              <w:t>.</w:t>
             </w:r>
           </w:p>
         </w:tc>
@@ -12882,28 +11414,27 @@
               </w:pBdr>
             </w:pPr>
             <w:r>
-              <w:t>1</w:t>
-            </w:r>
-          </w:p>
-        </w:tc>
-      </w:tr>
-      <w:tr>
-        <w:tc>
-          <w:tcPr>
-            <w:tcW w:w="1872" w:type="dxa"/>
-          </w:tcPr>
-          <w:p>
-            <w:pPr>
-              <w:pBdr>
-                <w:top w:val="none" w:sz="0" w:space="0" w:color="auto"/>
-                <w:left w:val="none" w:sz="0" w:space="0" w:color="auto"/>
-                <w:bottom w:val="none" w:sz="0" w:space="0" w:color="auto"/>
-                <w:right w:val="none" w:sz="0" w:space="0" w:color="auto"/>
-                <w:between w:val="none" w:sz="0" w:space="0" w:color="auto"/>
-              </w:pBdr>
-            </w:pPr>
-            <w:r>
-              <w:lastRenderedPageBreak/>
+              <w:t>2</w:t>
+            </w:r>
+          </w:p>
+        </w:tc>
+      </w:tr>
+      <w:tr>
+        <w:tc>
+          <w:tcPr>
+            <w:tcW w:w="1872" w:type="dxa"/>
+          </w:tcPr>
+          <w:p>
+            <w:pPr>
+              <w:pBdr>
+                <w:top w:val="none" w:sz="0" w:space="0" w:color="auto"/>
+                <w:left w:val="none" w:sz="0" w:space="0" w:color="auto"/>
+                <w:bottom w:val="none" w:sz="0" w:space="0" w:color="auto"/>
+                <w:right w:val="none" w:sz="0" w:space="0" w:color="auto"/>
+                <w:between w:val="none" w:sz="0" w:space="0" w:color="auto"/>
+              </w:pBdr>
+            </w:pPr>
+            <w:r>
               <w:t>Risk</w:t>
             </w:r>
           </w:p>
@@ -12923,331 +11454,15 @@
               </w:pBdr>
             </w:pPr>
             <w:r>
-              <w:t>M</w:t>
-            </w:r>
-          </w:p>
-        </w:tc>
-      </w:tr>
-      <w:tr>
-        <w:tc>
-          <w:tcPr>
-            <w:tcW w:w="1872" w:type="dxa"/>
-          </w:tcPr>
-          <w:p>
-            <w:pPr>
-              <w:pBdr>
-                <w:top w:val="none" w:sz="0" w:space="0" w:color="auto"/>
-                <w:left w:val="none" w:sz="0" w:space="0" w:color="auto"/>
-                <w:bottom w:val="none" w:sz="0" w:space="0" w:color="auto"/>
-                <w:right w:val="none" w:sz="0" w:space="0" w:color="auto"/>
-                <w:between w:val="none" w:sz="0" w:space="0" w:color="auto"/>
-              </w:pBdr>
-            </w:pPr>
-            <w:r>
-              <w:t>References</w:t>
-            </w:r>
-          </w:p>
-        </w:tc>
-        <w:tc>
-          <w:tcPr>
-            <w:tcW w:w="7039" w:type="dxa"/>
-          </w:tcPr>
-          <w:p>
-            <w:pPr>
-              <w:ind w:right="119"/>
-              <w:jc w:val="both"/>
-            </w:pPr>
-          </w:p>
-        </w:tc>
-      </w:tr>
-    </w:tbl>
-    <w:p>
-      <w:pPr>
-        <w:pStyle w:val="berschrift2"/>
-        <w:keepLines w:val="0"/>
-        <w:numPr>
-          <w:ilvl w:val="1"/>
-          <w:numId w:val="1"/>
-        </w:numPr>
-        <w:spacing w:line="240" w:lineRule="auto"/>
-        <w:jc w:val="both"/>
-        <w:rPr>
-          <w:b/>
-          <w:sz w:val="22"/>
-          <w:szCs w:val="22"/>
-        </w:rPr>
-      </w:pPr>
-      <w:bookmarkStart w:id="27" w:name="_2jxsxqh" w:colFirst="0" w:colLast="0"/>
-      <w:bookmarkStart w:id="28" w:name="_44sinio" w:colFirst="0" w:colLast="0"/>
-      <w:bookmarkStart w:id="29" w:name="_Toc495867894"/>
-      <w:bookmarkEnd w:id="27"/>
-      <w:bookmarkEnd w:id="28"/>
-      <w:r>
-        <w:rPr>
-          <w:b/>
-          <w:sz w:val="22"/>
-          <w:szCs w:val="22"/>
-        </w:rPr>
-        <w:t>Non-</w:t>
-      </w:r>
-      <w:r>
-        <w:rPr>
-          <w:b/>
-          <w:sz w:val="22"/>
-          <w:szCs w:val="22"/>
-        </w:rPr>
-        <w:t>Functional</w:t>
-      </w:r>
-      <w:r>
-        <w:rPr>
-          <w:b/>
-          <w:sz w:val="22"/>
-          <w:szCs w:val="22"/>
-        </w:rPr>
-        <w:t xml:space="preserve"> Requirements</w:t>
-      </w:r>
-      <w:bookmarkEnd w:id="29"/>
-    </w:p>
-    <w:tbl>
-      <w:tblPr>
-        <w:tblStyle w:val="Tabellenraster"/>
-        <w:tblW w:w="0" w:type="auto"/>
-        <w:tblInd w:w="108" w:type="dxa"/>
-        <w:tblLook w:val="04A0" w:firstRow="1" w:lastRow="0" w:firstColumn="1" w:lastColumn="0" w:noHBand="0" w:noVBand="1"/>
-      </w:tblPr>
-      <w:tblGrid>
-        <w:gridCol w:w="1872"/>
-        <w:gridCol w:w="7039"/>
-      </w:tblGrid>
-      <w:tr>
-        <w:tc>
-          <w:tcPr>
-            <w:tcW w:w="1872" w:type="dxa"/>
-          </w:tcPr>
-          <w:p>
-            <w:pPr>
-              <w:pBdr>
-                <w:top w:val="none" w:sz="0" w:space="0" w:color="auto"/>
-                <w:left w:val="none" w:sz="0" w:space="0" w:color="auto"/>
-                <w:bottom w:val="none" w:sz="0" w:space="0" w:color="auto"/>
-                <w:right w:val="none" w:sz="0" w:space="0" w:color="auto"/>
-                <w:between w:val="none" w:sz="0" w:space="0" w:color="auto"/>
-              </w:pBdr>
-              <w:jc w:val="both"/>
-            </w:pPr>
-            <w:r>
-              <w:t>Requirement ID</w:t>
-            </w:r>
-          </w:p>
-        </w:tc>
-        <w:tc>
-          <w:tcPr>
-            <w:tcW w:w="7039" w:type="dxa"/>
-          </w:tcPr>
-          <w:p>
-            <w:pPr>
-              <w:pBdr>
-                <w:top w:val="none" w:sz="0" w:space="0" w:color="auto"/>
-                <w:left w:val="none" w:sz="0" w:space="0" w:color="auto"/>
-                <w:bottom w:val="none" w:sz="0" w:space="0" w:color="auto"/>
-                <w:right w:val="none" w:sz="0" w:space="0" w:color="auto"/>
-                <w:between w:val="none" w:sz="0" w:space="0" w:color="auto"/>
-              </w:pBdr>
-              <w:jc w:val="both"/>
-            </w:pPr>
-            <w:r>
-              <w:t>R3.3.1.001</w:t>
-            </w:r>
-          </w:p>
-        </w:tc>
-      </w:tr>
-      <w:tr>
-        <w:trPr>
-          <w:trHeight w:val="312"/>
-        </w:trPr>
-        <w:tc>
-          <w:tcPr>
-            <w:tcW w:w="1872" w:type="dxa"/>
-            <w:vAlign w:val="center"/>
-          </w:tcPr>
-          <w:p>
-            <w:pPr>
-              <w:pBdr>
-                <w:top w:val="none" w:sz="0" w:space="0" w:color="auto"/>
-                <w:left w:val="none" w:sz="0" w:space="0" w:color="auto"/>
-                <w:bottom w:val="none" w:sz="0" w:space="0" w:color="auto"/>
-                <w:right w:val="none" w:sz="0" w:space="0" w:color="auto"/>
-                <w:between w:val="none" w:sz="0" w:space="0" w:color="auto"/>
-              </w:pBdr>
-            </w:pPr>
-            <w:r>
-              <w:t>Title</w:t>
-            </w:r>
-          </w:p>
-        </w:tc>
-        <w:tc>
-          <w:tcPr>
-            <w:tcW w:w="7039" w:type="dxa"/>
-          </w:tcPr>
-          <w:p>
-            <w:pPr>
-              <w:pBdr>
-                <w:top w:val="none" w:sz="0" w:space="0" w:color="auto"/>
-                <w:left w:val="none" w:sz="0" w:space="0" w:color="auto"/>
-                <w:bottom w:val="none" w:sz="0" w:space="0" w:color="auto"/>
-                <w:right w:val="none" w:sz="0" w:space="0" w:color="auto"/>
-                <w:between w:val="none" w:sz="0" w:space="0" w:color="auto"/>
-              </w:pBdr>
-              <w:jc w:val="both"/>
-            </w:pPr>
-            <w:r>
-              <w:t>Usability</w:t>
-            </w:r>
-          </w:p>
-        </w:tc>
-      </w:tr>
-      <w:tr>
-        <w:tc>
-          <w:tcPr>
-            <w:tcW w:w="1872" w:type="dxa"/>
-            <w:vAlign w:val="center"/>
-          </w:tcPr>
-          <w:p>
-            <w:pPr>
-              <w:pBdr>
-                <w:top w:val="none" w:sz="0" w:space="0" w:color="auto"/>
-                <w:left w:val="none" w:sz="0" w:space="0" w:color="auto"/>
-                <w:bottom w:val="none" w:sz="0" w:space="0" w:color="auto"/>
-                <w:right w:val="none" w:sz="0" w:space="0" w:color="auto"/>
-                <w:between w:val="none" w:sz="0" w:space="0" w:color="auto"/>
-              </w:pBdr>
-            </w:pPr>
-            <w:r>
-              <w:t>Description</w:t>
-            </w:r>
-          </w:p>
-        </w:tc>
-        <w:tc>
-          <w:tcPr>
-            <w:tcW w:w="7039" w:type="dxa"/>
-          </w:tcPr>
-          <w:p>
-            <w:pPr>
-              <w:jc w:val="both"/>
-            </w:pPr>
-            <w:r>
-              <w:t xml:space="preserve">A </w:t>
-            </w:r>
-            <w:r>
-              <w:t>d</w:t>
-            </w:r>
-            <w:r>
-              <w:t xml:space="preserve">eveloper with programming experience and little exposure to management tools </w:t>
-            </w:r>
-            <w:r>
-              <w:t>should</w:t>
-            </w:r>
-            <w:r>
-              <w:t xml:space="preserve"> be able to use all t</w:t>
-            </w:r>
-            <w:r>
-              <w:t xml:space="preserve">he functions provided </w:t>
-            </w:r>
-            <w:r>
-              <w:t>with minimal effort. Thus, the API should be designed as simple as possible.</w:t>
-            </w:r>
-          </w:p>
-        </w:tc>
-      </w:tr>
-      <w:tr>
-        <w:tc>
-          <w:tcPr>
-            <w:tcW w:w="1872" w:type="dxa"/>
-            <w:vAlign w:val="center"/>
-          </w:tcPr>
-          <w:p>
-            <w:pPr>
-              <w:pBdr>
-                <w:top w:val="none" w:sz="0" w:space="0" w:color="auto"/>
-                <w:left w:val="none" w:sz="0" w:space="0" w:color="auto"/>
-                <w:bottom w:val="none" w:sz="0" w:space="0" w:color="auto"/>
-                <w:right w:val="none" w:sz="0" w:space="0" w:color="auto"/>
-                <w:between w:val="none" w:sz="0" w:space="0" w:color="auto"/>
-              </w:pBdr>
-            </w:pPr>
-            <w:r>
-              <w:t>Priority</w:t>
-            </w:r>
-          </w:p>
-        </w:tc>
-        <w:tc>
-          <w:tcPr>
-            <w:tcW w:w="7039" w:type="dxa"/>
-          </w:tcPr>
-          <w:p>
-            <w:pPr>
-              <w:pBdr>
-                <w:top w:val="none" w:sz="0" w:space="0" w:color="auto"/>
-                <w:left w:val="none" w:sz="0" w:space="0" w:color="auto"/>
-                <w:bottom w:val="none" w:sz="0" w:space="0" w:color="auto"/>
-                <w:right w:val="none" w:sz="0" w:space="0" w:color="auto"/>
-                <w:between w:val="none" w:sz="0" w:space="0" w:color="auto"/>
-              </w:pBdr>
-              <w:jc w:val="both"/>
-            </w:pPr>
-            <w:r>
-              <w:t>3</w:t>
-            </w:r>
-          </w:p>
-        </w:tc>
-      </w:tr>
-      <w:tr>
-        <w:tc>
-          <w:tcPr>
-            <w:tcW w:w="1872" w:type="dxa"/>
-            <w:vAlign w:val="center"/>
-          </w:tcPr>
-          <w:p>
-            <w:pPr>
-              <w:pBdr>
-                <w:top w:val="none" w:sz="0" w:space="0" w:color="auto"/>
-                <w:left w:val="none" w:sz="0" w:space="0" w:color="auto"/>
-                <w:bottom w:val="none" w:sz="0" w:space="0" w:color="auto"/>
-                <w:right w:val="none" w:sz="0" w:space="0" w:color="auto"/>
-                <w:between w:val="none" w:sz="0" w:space="0" w:color="auto"/>
-              </w:pBdr>
-            </w:pPr>
-            <w:r>
-              <w:t>Risk</w:t>
-            </w:r>
-          </w:p>
-        </w:tc>
-        <w:tc>
-          <w:tcPr>
-            <w:tcW w:w="7039" w:type="dxa"/>
-          </w:tcPr>
-          <w:p>
-            <w:pPr>
-              <w:pBdr>
-                <w:top w:val="none" w:sz="0" w:space="0" w:color="auto"/>
-                <w:left w:val="none" w:sz="0" w:space="0" w:color="auto"/>
-                <w:bottom w:val="none" w:sz="0" w:space="0" w:color="auto"/>
-                <w:right w:val="none" w:sz="0" w:space="0" w:color="auto"/>
-                <w:between w:val="none" w:sz="0" w:space="0" w:color="auto"/>
-              </w:pBdr>
-              <w:jc w:val="both"/>
-            </w:pPr>
-            <w:r>
-              <w:t>C</w:t>
-            </w:r>
-          </w:p>
-        </w:tc>
-      </w:tr>
-      <w:tr>
-        <w:tc>
-          <w:tcPr>
-            <w:tcW w:w="1872" w:type="dxa"/>
-            <w:vAlign w:val="center"/>
+              <w:t>H</w:t>
+            </w:r>
+          </w:p>
+        </w:tc>
+      </w:tr>
+      <w:tr>
+        <w:tc>
+          <w:tcPr>
+            <w:tcW w:w="1872" w:type="dxa"/>
           </w:tcPr>
           <w:p>
             <w:pPr>
@@ -13302,7 +11517,6 @@
         <w:tc>
           <w:tcPr>
             <w:tcW w:w="1872" w:type="dxa"/>
-            <w:vAlign w:val="center"/>
           </w:tcPr>
           <w:p>
             <w:pPr>
@@ -13334,19 +11548,15 @@
               </w:pBdr>
             </w:pPr>
             <w:r>
-              <w:t>R3.3.2.001</w:t>
-            </w:r>
-          </w:p>
-        </w:tc>
-      </w:tr>
-      <w:tr>
-        <w:trPr>
-          <w:trHeight w:val="312"/>
-        </w:trPr>
-        <w:tc>
-          <w:tcPr>
-            <w:tcW w:w="1872" w:type="dxa"/>
-            <w:vAlign w:val="center"/>
+              <w:t>R3.2.3.002</w:t>
+            </w:r>
+          </w:p>
+        </w:tc>
+      </w:tr>
+      <w:tr>
+        <w:tc>
+          <w:tcPr>
+            <w:tcW w:w="1872" w:type="dxa"/>
           </w:tcPr>
           <w:p>
             <w:pPr>
@@ -13378,16 +11588,27 @@
               </w:pBdr>
             </w:pPr>
             <w:r>
-              <w:t>Availability</w:t>
-            </w:r>
-          </w:p>
-        </w:tc>
-      </w:tr>
-      <w:tr>
-        <w:tc>
-          <w:tcPr>
-            <w:tcW w:w="1872" w:type="dxa"/>
-            <w:vAlign w:val="center"/>
+              <w:t xml:space="preserve">HTML Output to </w:t>
+            </w:r>
+            <w:r>
+              <w:t>L</w:t>
+            </w:r>
+            <w:r>
+              <w:t xml:space="preserve">ocal </w:t>
+            </w:r>
+            <w:r>
+              <w:t>F</w:t>
+            </w:r>
+            <w:r>
+              <w:t>ile</w:t>
+            </w:r>
+          </w:p>
+        </w:tc>
+      </w:tr>
+      <w:tr>
+        <w:tc>
+          <w:tcPr>
+            <w:tcW w:w="1872" w:type="dxa"/>
           </w:tcPr>
           <w:p>
             <w:pPr>
@@ -13416,22 +11637,39 @@
               <w:t xml:space="preserve">The library </w:t>
             </w:r>
             <w:r>
-              <w:t>should</w:t>
+              <w:t xml:space="preserve">should be able to output the report’s content </w:t>
+            </w:r>
+            <w:r>
+              <w:t>in form of</w:t>
+            </w:r>
+            <w:r>
+              <w:t xml:space="preserve"> HTML file</w:t>
+            </w:r>
+            <w:r>
+              <w:t>s</w:t>
+            </w:r>
+            <w:r>
+              <w:t xml:space="preserve"> that </w:t>
+            </w:r>
+            <w:r>
+              <w:t>are</w:t>
+            </w:r>
+            <w:r>
+              <w:t xml:space="preserve"> saved locally.</w:t>
             </w:r>
             <w:r>
               <w:t xml:space="preserve"> </w:t>
             </w:r>
             <w:r>
-              <w:t>work with every Eiffel compiler.</w:t>
-            </w:r>
-          </w:p>
-        </w:tc>
-      </w:tr>
-      <w:tr>
-        <w:tc>
-          <w:tcPr>
-            <w:tcW w:w="1872" w:type="dxa"/>
-            <w:vAlign w:val="center"/>
+              <w:t>The main file should be named index whereas all other files should get the name of its title.</w:t>
+            </w:r>
+          </w:p>
+        </w:tc>
+      </w:tr>
+      <w:tr>
+        <w:tc>
+          <w:tcPr>
+            <w:tcW w:w="1872" w:type="dxa"/>
           </w:tcPr>
           <w:p>
             <w:pPr>
@@ -13463,16 +11701,15 @@
               </w:pBdr>
             </w:pPr>
             <w:r>
-              <w:t>1</w:t>
-            </w:r>
-          </w:p>
-        </w:tc>
-      </w:tr>
-      <w:tr>
-        <w:tc>
-          <w:tcPr>
-            <w:tcW w:w="1872" w:type="dxa"/>
-            <w:vAlign w:val="center"/>
+              <w:t>3</w:t>
+            </w:r>
+          </w:p>
+        </w:tc>
+      </w:tr>
+      <w:tr>
+        <w:tc>
+          <w:tcPr>
+            <w:tcW w:w="1872" w:type="dxa"/>
           </w:tcPr>
           <w:p>
             <w:pPr>
@@ -13504,16 +11741,15 @@
               </w:pBdr>
             </w:pPr>
             <w:r>
-              <w:t>C</w:t>
-            </w:r>
-          </w:p>
-        </w:tc>
-      </w:tr>
-      <w:tr>
-        <w:tc>
-          <w:tcPr>
-            <w:tcW w:w="1872" w:type="dxa"/>
-            <w:vAlign w:val="center"/>
+              <w:t>L</w:t>
+            </w:r>
+          </w:p>
+        </w:tc>
+      </w:tr>
+      <w:tr>
+        <w:tc>
+          <w:tcPr>
+            <w:tcW w:w="1872" w:type="dxa"/>
           </w:tcPr>
           <w:p>
             <w:pPr>
@@ -13539,9 +11775,6 @@
               <w:ind w:right="120"/>
               <w:jc w:val="both"/>
             </w:pPr>
-            <w:r>
-              <w:t>R3.6.0.002</w:t>
-            </w:r>
           </w:p>
         </w:tc>
       </w:tr>
@@ -13571,6 +11804,7 @@
         <w:tc>
           <w:tcPr>
             <w:tcW w:w="1872" w:type="dxa"/>
+            <w:vAlign w:val="center"/>
           </w:tcPr>
           <w:p>
             <w:pPr>
@@ -13602,15 +11836,25 @@
               </w:pBdr>
             </w:pPr>
             <w:r>
-              <w:t>R3.3.3.001</w:t>
-            </w:r>
-          </w:p>
-        </w:tc>
-      </w:tr>
-      <w:tr>
-        <w:tc>
-          <w:tcPr>
-            <w:tcW w:w="1872" w:type="dxa"/>
+              <w:t>R3.2.</w:t>
+            </w:r>
+            <w:r>
+              <w:t>4</w:t>
+            </w:r>
+            <w:r>
+              <w:t>.00</w:t>
+            </w:r>
+            <w:r>
+              <w:t>3</w:t>
+            </w:r>
+          </w:p>
+        </w:tc>
+      </w:tr>
+      <w:tr>
+        <w:tc>
+          <w:tcPr>
+            <w:tcW w:w="1872" w:type="dxa"/>
+            <w:vAlign w:val="center"/>
           </w:tcPr>
           <w:p>
             <w:pPr>
@@ -13642,15 +11886,22 @@
               </w:pBdr>
             </w:pPr>
             <w:r>
-              <w:t>Reliability</w:t>
-            </w:r>
-          </w:p>
-        </w:tc>
-      </w:tr>
-      <w:tr>
-        <w:tc>
-          <w:tcPr>
-            <w:tcW w:w="1872" w:type="dxa"/>
+              <w:t xml:space="preserve">Output to </w:t>
+            </w:r>
+            <w:r>
+              <w:t>Markdown</w:t>
+            </w:r>
+            <w:r>
+              <w:t xml:space="preserve"> (Clear Text)</w:t>
+            </w:r>
+          </w:p>
+        </w:tc>
+      </w:tr>
+      <w:tr>
+        <w:tc>
+          <w:tcPr>
+            <w:tcW w:w="1872" w:type="dxa"/>
+            <w:vAlign w:val="center"/>
           </w:tcPr>
           <w:p>
             <w:pPr>
@@ -13673,25 +11924,34 @@
           </w:tcPr>
           <w:p>
             <w:pPr>
-              <w:contextualSpacing/>
               <w:jc w:val="both"/>
-              <w:rPr>
-                <w:b/>
-              </w:rPr>
-            </w:pPr>
-            <w:r>
-              <w:t xml:space="preserve">The system </w:t>
-            </w:r>
-            <w:r>
-              <w:t>should have a high reliability. If an error occurs, a meaningful and unambiguous error message should be thrown.</w:t>
-            </w:r>
-          </w:p>
-        </w:tc>
-      </w:tr>
-      <w:tr>
-        <w:tc>
-          <w:tcPr>
-            <w:tcW w:w="1872" w:type="dxa"/>
+            </w:pPr>
+            <w:r>
+              <w:t xml:space="preserve">A </w:t>
+            </w:r>
+            <w:r>
+              <w:t>document</w:t>
+            </w:r>
+            <w:r>
+              <w:t xml:space="preserve"> </w:t>
+            </w:r>
+            <w:r>
+              <w:t>should</w:t>
+            </w:r>
+            <w:r>
+              <w:t xml:space="preserve"> be presented to the user in clear text that’s adhering to the </w:t>
+            </w:r>
+            <w:r>
+              <w:t>newest Markdown standard.</w:t>
+            </w:r>
+          </w:p>
+        </w:tc>
+      </w:tr>
+      <w:tr>
+        <w:tc>
+          <w:tcPr>
+            <w:tcW w:w="1872" w:type="dxa"/>
+            <w:vAlign w:val="center"/>
           </w:tcPr>
           <w:p>
             <w:pPr>
@@ -13723,15 +11983,16 @@
               </w:pBdr>
             </w:pPr>
             <w:r>
-              <w:t>1</w:t>
-            </w:r>
-          </w:p>
-        </w:tc>
-      </w:tr>
-      <w:tr>
-        <w:tc>
-          <w:tcPr>
-            <w:tcW w:w="1872" w:type="dxa"/>
+              <w:t>3</w:t>
+            </w:r>
+          </w:p>
+        </w:tc>
+      </w:tr>
+      <w:tr>
+        <w:tc>
+          <w:tcPr>
+            <w:tcW w:w="1872" w:type="dxa"/>
+            <w:vAlign w:val="center"/>
           </w:tcPr>
           <w:p>
             <w:pPr>
@@ -13763,15 +12024,16 @@
               </w:pBdr>
             </w:pPr>
             <w:r>
-              <w:t>C</w:t>
-            </w:r>
-          </w:p>
-        </w:tc>
-      </w:tr>
-      <w:tr>
-        <w:tc>
-          <w:tcPr>
-            <w:tcW w:w="1872" w:type="dxa"/>
+              <w:t>L</w:t>
+            </w:r>
+          </w:p>
+        </w:tc>
+      </w:tr>
+      <w:tr>
+        <w:tc>
+          <w:tcPr>
+            <w:tcW w:w="1872" w:type="dxa"/>
+            <w:vAlign w:val="center"/>
           </w:tcPr>
           <w:p>
             <w:pPr>
@@ -13823,9 +12085,6 @@
         <w:gridCol w:w="7039"/>
       </w:tblGrid>
       <w:tr>
-        <w:trPr>
-          <w:trHeight w:val="297"/>
-        </w:trPr>
         <w:tc>
           <w:tcPr>
             <w:tcW w:w="1872" w:type="dxa"/>
@@ -13849,6 +12108,36 @@
         <w:tc>
           <w:tcPr>
             <w:tcW w:w="7039" w:type="dxa"/>
+          </w:tcPr>
+          <w:p>
+            <w:pPr>
+              <w:pBdr>
+                <w:top w:val="none" w:sz="0" w:space="0" w:color="auto"/>
+                <w:left w:val="none" w:sz="0" w:space="0" w:color="auto"/>
+                <w:bottom w:val="none" w:sz="0" w:space="0" w:color="auto"/>
+                <w:right w:val="none" w:sz="0" w:space="0" w:color="auto"/>
+                <w:between w:val="none" w:sz="0" w:space="0" w:color="auto"/>
+              </w:pBdr>
+            </w:pPr>
+            <w:r>
+              <w:t>R3.2.</w:t>
+            </w:r>
+            <w:r>
+              <w:t>4</w:t>
+            </w:r>
+            <w:r>
+              <w:t>.00</w:t>
+            </w:r>
+            <w:r>
+              <w:t>4</w:t>
+            </w:r>
+          </w:p>
+        </w:tc>
+      </w:tr>
+      <w:tr>
+        <w:tc>
+          <w:tcPr>
+            <w:tcW w:w="1872" w:type="dxa"/>
             <w:vAlign w:val="center"/>
           </w:tcPr>
           <w:p>
@@ -13862,15 +12151,49 @@
               </w:pBdr>
             </w:pPr>
             <w:r>
-              <w:t>R3.3.4.001</w:t>
-            </w:r>
-          </w:p>
-        </w:tc>
-      </w:tr>
-      <w:tr>
-        <w:trPr>
-          <w:trHeight w:val="312"/>
-        </w:trPr>
+              <w:t>Title</w:t>
+            </w:r>
+          </w:p>
+        </w:tc>
+        <w:tc>
+          <w:tcPr>
+            <w:tcW w:w="7039" w:type="dxa"/>
+          </w:tcPr>
+          <w:p>
+            <w:pPr>
+              <w:pBdr>
+                <w:top w:val="none" w:sz="0" w:space="0" w:color="auto"/>
+                <w:left w:val="none" w:sz="0" w:space="0" w:color="auto"/>
+                <w:bottom w:val="none" w:sz="0" w:space="0" w:color="auto"/>
+                <w:right w:val="none" w:sz="0" w:space="0" w:color="auto"/>
+                <w:between w:val="none" w:sz="0" w:space="0" w:color="auto"/>
+              </w:pBdr>
+            </w:pPr>
+            <w:r>
+              <w:t>Markdown</w:t>
+            </w:r>
+            <w:r>
+              <w:t xml:space="preserve"> </w:t>
+            </w:r>
+            <w:r>
+              <w:t xml:space="preserve">Output to </w:t>
+            </w:r>
+            <w:r>
+              <w:t>L</w:t>
+            </w:r>
+            <w:r>
+              <w:t xml:space="preserve">ocal </w:t>
+            </w:r>
+            <w:r>
+              <w:t>F</w:t>
+            </w:r>
+            <w:r>
+              <w:t>ile</w:t>
+            </w:r>
+          </w:p>
+        </w:tc>
+      </w:tr>
+      <w:tr>
         <w:tc>
           <w:tcPr>
             <w:tcW w:w="1872" w:type="dxa"/>
@@ -13887,13 +12210,46 @@
               </w:pBdr>
             </w:pPr>
             <w:r>
-              <w:t>Title</w:t>
-            </w:r>
-          </w:p>
-        </w:tc>
-        <w:tc>
-          <w:tcPr>
-            <w:tcW w:w="7039" w:type="dxa"/>
+              <w:t>Description</w:t>
+            </w:r>
+          </w:p>
+        </w:tc>
+        <w:tc>
+          <w:tcPr>
+            <w:tcW w:w="7039" w:type="dxa"/>
+          </w:tcPr>
+          <w:p>
+            <w:pPr>
+              <w:jc w:val="both"/>
+            </w:pPr>
+            <w:r>
+              <w:t xml:space="preserve">The library should be able to output the report’s content in form of </w:t>
+            </w:r>
+            <w:r>
+              <w:t>Markdown</w:t>
+            </w:r>
+            <w:r>
+              <w:t xml:space="preserve"> file</w:t>
+            </w:r>
+            <w:r>
+              <w:t>s</w:t>
+            </w:r>
+            <w:r>
+              <w:t xml:space="preserve"> that </w:t>
+            </w:r>
+            <w:r>
+              <w:t>are</w:t>
+            </w:r>
+            <w:r>
+              <w:t xml:space="preserve"> saved locally. The main file should be named index whereas all other files should get the name of its title.</w:t>
+            </w:r>
+          </w:p>
+        </w:tc>
+      </w:tr>
+      <w:tr>
+        <w:tc>
+          <w:tcPr>
+            <w:tcW w:w="1872" w:type="dxa"/>
             <w:vAlign w:val="center"/>
           </w:tcPr>
           <w:p>
@@ -13907,7 +12263,26 @@
               </w:pBdr>
             </w:pPr>
             <w:r>
-              <w:t>Scalability</w:t>
+              <w:t>Priority</w:t>
+            </w:r>
+          </w:p>
+        </w:tc>
+        <w:tc>
+          <w:tcPr>
+            <w:tcW w:w="7039" w:type="dxa"/>
+          </w:tcPr>
+          <w:p>
+            <w:pPr>
+              <w:pBdr>
+                <w:top w:val="none" w:sz="0" w:space="0" w:color="auto"/>
+                <w:left w:val="none" w:sz="0" w:space="0" w:color="auto"/>
+                <w:bottom w:val="none" w:sz="0" w:space="0" w:color="auto"/>
+                <w:right w:val="none" w:sz="0" w:space="0" w:color="auto"/>
+                <w:between w:val="none" w:sz="0" w:space="0" w:color="auto"/>
+              </w:pBdr>
+            </w:pPr>
+            <w:r>
+              <w:t>3</w:t>
             </w:r>
           </w:p>
         </w:tc>
@@ -13929,134 +12304,37 @@
               </w:pBdr>
             </w:pPr>
             <w:r>
-              <w:t>Description</w:t>
-            </w:r>
-          </w:p>
-        </w:tc>
-        <w:tc>
-          <w:tcPr>
-            <w:tcW w:w="7039" w:type="dxa"/>
+              <w:t>Risk</w:t>
+            </w:r>
+          </w:p>
+        </w:tc>
+        <w:tc>
+          <w:tcPr>
+            <w:tcW w:w="7039" w:type="dxa"/>
+          </w:tcPr>
+          <w:p>
+            <w:pPr>
+              <w:pBdr>
+                <w:top w:val="none" w:sz="0" w:space="0" w:color="auto"/>
+                <w:left w:val="none" w:sz="0" w:space="0" w:color="auto"/>
+                <w:bottom w:val="none" w:sz="0" w:space="0" w:color="auto"/>
+                <w:right w:val="none" w:sz="0" w:space="0" w:color="auto"/>
+                <w:between w:val="none" w:sz="0" w:space="0" w:color="auto"/>
+              </w:pBdr>
+            </w:pPr>
+            <w:r>
+              <w:t>L</w:t>
+            </w:r>
+          </w:p>
+        </w:tc>
+      </w:tr>
+      <w:tr>
+        <w:tc>
+          <w:tcPr>
+            <w:tcW w:w="1872" w:type="dxa"/>
             <w:vAlign w:val="center"/>
           </w:tcPr>
           <w:p>
-            <w:r>
-              <w:t xml:space="preserve">The </w:t>
-            </w:r>
-            <w:r>
-              <w:t>«</w:t>
-            </w:r>
-            <w:r>
-              <w:t>Markup Generator</w:t>
-            </w:r>
-            <w:r>
-              <w:t>»</w:t>
-            </w:r>
-            <w:r>
-              <w:t xml:space="preserve"> should be easily extendable. This has </w:t>
-            </w:r>
-            <w:r>
-              <w:t>been</w:t>
-            </w:r>
-            <w:r>
-              <w:t xml:space="preserve"> considered through the design process by using design patterns</w:t>
-            </w:r>
-            <w:r>
-              <w:t xml:space="preserve"> and other established methods for software construction.</w:t>
-            </w:r>
-          </w:p>
-        </w:tc>
-      </w:tr>
-      <w:tr>
-        <w:tc>
-          <w:tcPr>
-            <w:tcW w:w="1872" w:type="dxa"/>
-            <w:vAlign w:val="center"/>
-          </w:tcPr>
-          <w:p>
-            <w:pPr>
-              <w:pBdr>
-                <w:top w:val="none" w:sz="0" w:space="0" w:color="auto"/>
-                <w:left w:val="none" w:sz="0" w:space="0" w:color="auto"/>
-                <w:bottom w:val="none" w:sz="0" w:space="0" w:color="auto"/>
-                <w:right w:val="none" w:sz="0" w:space="0" w:color="auto"/>
-                <w:between w:val="none" w:sz="0" w:space="0" w:color="auto"/>
-              </w:pBdr>
-            </w:pPr>
-            <w:r>
-              <w:t>Priority</w:t>
-            </w:r>
-          </w:p>
-        </w:tc>
-        <w:tc>
-          <w:tcPr>
-            <w:tcW w:w="7039" w:type="dxa"/>
-            <w:vAlign w:val="center"/>
-          </w:tcPr>
-          <w:p>
-            <w:pPr>
-              <w:pBdr>
-                <w:top w:val="none" w:sz="0" w:space="0" w:color="auto"/>
-                <w:left w:val="none" w:sz="0" w:space="0" w:color="auto"/>
-                <w:bottom w:val="none" w:sz="0" w:space="0" w:color="auto"/>
-                <w:right w:val="none" w:sz="0" w:space="0" w:color="auto"/>
-                <w:between w:val="none" w:sz="0" w:space="0" w:color="auto"/>
-              </w:pBdr>
-            </w:pPr>
-            <w:r>
-              <w:t>3</w:t>
-            </w:r>
-          </w:p>
-        </w:tc>
-      </w:tr>
-      <w:tr>
-        <w:tc>
-          <w:tcPr>
-            <w:tcW w:w="1872" w:type="dxa"/>
-            <w:vAlign w:val="center"/>
-          </w:tcPr>
-          <w:p>
-            <w:pPr>
-              <w:pBdr>
-                <w:top w:val="none" w:sz="0" w:space="0" w:color="auto"/>
-                <w:left w:val="none" w:sz="0" w:space="0" w:color="auto"/>
-                <w:bottom w:val="none" w:sz="0" w:space="0" w:color="auto"/>
-                <w:right w:val="none" w:sz="0" w:space="0" w:color="auto"/>
-                <w:between w:val="none" w:sz="0" w:space="0" w:color="auto"/>
-              </w:pBdr>
-            </w:pPr>
-            <w:r>
-              <w:t>Risk</w:t>
-            </w:r>
-          </w:p>
-        </w:tc>
-        <w:tc>
-          <w:tcPr>
-            <w:tcW w:w="7039" w:type="dxa"/>
-            <w:vAlign w:val="center"/>
-          </w:tcPr>
-          <w:p>
-            <w:pPr>
-              <w:pBdr>
-                <w:top w:val="none" w:sz="0" w:space="0" w:color="auto"/>
-                <w:left w:val="none" w:sz="0" w:space="0" w:color="auto"/>
-                <w:bottom w:val="none" w:sz="0" w:space="0" w:color="auto"/>
-                <w:right w:val="none" w:sz="0" w:space="0" w:color="auto"/>
-                <w:between w:val="none" w:sz="0" w:space="0" w:color="auto"/>
-              </w:pBdr>
-            </w:pPr>
-            <w:r>
-              <w:t>C</w:t>
-            </w:r>
-          </w:p>
-        </w:tc>
-      </w:tr>
-      <w:tr>
-        <w:tc>
-          <w:tcPr>
-            <w:tcW w:w="1872" w:type="dxa"/>
-            <w:vAlign w:val="center"/>
-          </w:tcPr>
-          <w:p>
             <w:pPr>
               <w:pBdr>
                 <w:top w:val="none" w:sz="0" w:space="0" w:color="auto"/>
@@ -14074,11 +12352,11 @@
         <w:tc>
           <w:tcPr>
             <w:tcW w:w="7039" w:type="dxa"/>
-            <w:vAlign w:val="center"/>
           </w:tcPr>
           <w:p>
             <w:pPr>
               <w:ind w:right="120"/>
+              <w:jc w:val="both"/>
             </w:pPr>
           </w:p>
         </w:tc>
@@ -14109,6 +12387,1159 @@
         <w:tc>
           <w:tcPr>
             <w:tcW w:w="1872" w:type="dxa"/>
+            <w:vAlign w:val="center"/>
+          </w:tcPr>
+          <w:p>
+            <w:pPr>
+              <w:pBdr>
+                <w:top w:val="none" w:sz="0" w:space="0" w:color="auto"/>
+                <w:left w:val="none" w:sz="0" w:space="0" w:color="auto"/>
+                <w:bottom w:val="none" w:sz="0" w:space="0" w:color="auto"/>
+                <w:right w:val="none" w:sz="0" w:space="0" w:color="auto"/>
+                <w:between w:val="none" w:sz="0" w:space="0" w:color="auto"/>
+              </w:pBdr>
+            </w:pPr>
+            <w:r>
+              <w:t>Requirement ID</w:t>
+            </w:r>
+          </w:p>
+        </w:tc>
+        <w:tc>
+          <w:tcPr>
+            <w:tcW w:w="7039" w:type="dxa"/>
+          </w:tcPr>
+          <w:p>
+            <w:pPr>
+              <w:pBdr>
+                <w:top w:val="none" w:sz="0" w:space="0" w:color="auto"/>
+                <w:left w:val="none" w:sz="0" w:space="0" w:color="auto"/>
+                <w:bottom w:val="none" w:sz="0" w:space="0" w:color="auto"/>
+                <w:right w:val="none" w:sz="0" w:space="0" w:color="auto"/>
+                <w:between w:val="none" w:sz="0" w:space="0" w:color="auto"/>
+              </w:pBdr>
+            </w:pPr>
+            <w:r>
+              <w:t>R3.2.</w:t>
+            </w:r>
+            <w:r>
+              <w:t>4</w:t>
+            </w:r>
+            <w:r>
+              <w:t>.006</w:t>
+            </w:r>
+          </w:p>
+        </w:tc>
+      </w:tr>
+      <w:tr>
+        <w:tc>
+          <w:tcPr>
+            <w:tcW w:w="1872" w:type="dxa"/>
+            <w:vAlign w:val="center"/>
+          </w:tcPr>
+          <w:p>
+            <w:pPr>
+              <w:pBdr>
+                <w:top w:val="none" w:sz="0" w:space="0" w:color="auto"/>
+                <w:left w:val="none" w:sz="0" w:space="0" w:color="auto"/>
+                <w:bottom w:val="none" w:sz="0" w:space="0" w:color="auto"/>
+                <w:right w:val="none" w:sz="0" w:space="0" w:color="auto"/>
+                <w:between w:val="none" w:sz="0" w:space="0" w:color="auto"/>
+              </w:pBdr>
+            </w:pPr>
+            <w:r>
+              <w:t>Title</w:t>
+            </w:r>
+          </w:p>
+        </w:tc>
+        <w:tc>
+          <w:tcPr>
+            <w:tcW w:w="7039" w:type="dxa"/>
+          </w:tcPr>
+          <w:p>
+            <w:pPr>
+              <w:pBdr>
+                <w:top w:val="none" w:sz="0" w:space="0" w:color="auto"/>
+                <w:left w:val="none" w:sz="0" w:space="0" w:color="auto"/>
+                <w:bottom w:val="none" w:sz="0" w:space="0" w:color="auto"/>
+                <w:right w:val="none" w:sz="0" w:space="0" w:color="auto"/>
+                <w:between w:val="none" w:sz="0" w:space="0" w:color="auto"/>
+              </w:pBdr>
+            </w:pPr>
+            <w:r>
+              <w:t xml:space="preserve">Correctly </w:t>
+            </w:r>
+            <w:r>
+              <w:t>I</w:t>
+            </w:r>
+            <w:r>
+              <w:t xml:space="preserve">ndented HTML </w:t>
+            </w:r>
+            <w:r>
+              <w:t>O</w:t>
+            </w:r>
+            <w:r>
+              <w:t>utput</w:t>
+            </w:r>
+          </w:p>
+        </w:tc>
+      </w:tr>
+      <w:tr>
+        <w:tc>
+          <w:tcPr>
+            <w:tcW w:w="1872" w:type="dxa"/>
+            <w:vAlign w:val="center"/>
+          </w:tcPr>
+          <w:p>
+            <w:pPr>
+              <w:pBdr>
+                <w:top w:val="none" w:sz="0" w:space="0" w:color="auto"/>
+                <w:left w:val="none" w:sz="0" w:space="0" w:color="auto"/>
+                <w:bottom w:val="none" w:sz="0" w:space="0" w:color="auto"/>
+                <w:right w:val="none" w:sz="0" w:space="0" w:color="auto"/>
+                <w:between w:val="none" w:sz="0" w:space="0" w:color="auto"/>
+              </w:pBdr>
+            </w:pPr>
+            <w:r>
+              <w:t>Description</w:t>
+            </w:r>
+          </w:p>
+        </w:tc>
+        <w:tc>
+          <w:tcPr>
+            <w:tcW w:w="7039" w:type="dxa"/>
+          </w:tcPr>
+          <w:p>
+            <w:pPr>
+              <w:jc w:val="both"/>
+            </w:pPr>
+            <w:r>
+              <w:t xml:space="preserve">A </w:t>
+            </w:r>
+            <w:r>
+              <w:t>d</w:t>
+            </w:r>
+            <w:r>
+              <w:t>ocument</w:t>
+            </w:r>
+            <w:r>
+              <w:t xml:space="preserve"> </w:t>
+            </w:r>
+            <w:r>
+              <w:t>should</w:t>
+            </w:r>
+            <w:r>
+              <w:t xml:space="preserve"> have an indented output where children are indented relative to its par</w:t>
+            </w:r>
+            <w:r>
+              <w:t>ent by a globally defined space</w:t>
+            </w:r>
+            <w:r>
+              <w:t>.</w:t>
+            </w:r>
+          </w:p>
+        </w:tc>
+      </w:tr>
+      <w:tr>
+        <w:tc>
+          <w:tcPr>
+            <w:tcW w:w="1872" w:type="dxa"/>
+            <w:vAlign w:val="center"/>
+          </w:tcPr>
+          <w:p>
+            <w:pPr>
+              <w:pBdr>
+                <w:top w:val="none" w:sz="0" w:space="0" w:color="auto"/>
+                <w:left w:val="none" w:sz="0" w:space="0" w:color="auto"/>
+                <w:bottom w:val="none" w:sz="0" w:space="0" w:color="auto"/>
+                <w:right w:val="none" w:sz="0" w:space="0" w:color="auto"/>
+                <w:between w:val="none" w:sz="0" w:space="0" w:color="auto"/>
+              </w:pBdr>
+            </w:pPr>
+            <w:r>
+              <w:t>Priority</w:t>
+            </w:r>
+          </w:p>
+        </w:tc>
+        <w:tc>
+          <w:tcPr>
+            <w:tcW w:w="7039" w:type="dxa"/>
+          </w:tcPr>
+          <w:p>
+            <w:pPr>
+              <w:pBdr>
+                <w:top w:val="none" w:sz="0" w:space="0" w:color="auto"/>
+                <w:left w:val="none" w:sz="0" w:space="0" w:color="auto"/>
+                <w:bottom w:val="none" w:sz="0" w:space="0" w:color="auto"/>
+                <w:right w:val="none" w:sz="0" w:space="0" w:color="auto"/>
+                <w:between w:val="none" w:sz="0" w:space="0" w:color="auto"/>
+              </w:pBdr>
+            </w:pPr>
+            <w:r>
+              <w:t>2</w:t>
+            </w:r>
+          </w:p>
+        </w:tc>
+      </w:tr>
+      <w:tr>
+        <w:tc>
+          <w:tcPr>
+            <w:tcW w:w="1872" w:type="dxa"/>
+            <w:vAlign w:val="center"/>
+          </w:tcPr>
+          <w:p>
+            <w:pPr>
+              <w:pBdr>
+                <w:top w:val="none" w:sz="0" w:space="0" w:color="auto"/>
+                <w:left w:val="none" w:sz="0" w:space="0" w:color="auto"/>
+                <w:bottom w:val="none" w:sz="0" w:space="0" w:color="auto"/>
+                <w:right w:val="none" w:sz="0" w:space="0" w:color="auto"/>
+                <w:between w:val="none" w:sz="0" w:space="0" w:color="auto"/>
+              </w:pBdr>
+            </w:pPr>
+            <w:r>
+              <w:t>Risk</w:t>
+            </w:r>
+          </w:p>
+        </w:tc>
+        <w:tc>
+          <w:tcPr>
+            <w:tcW w:w="7039" w:type="dxa"/>
+          </w:tcPr>
+          <w:p>
+            <w:pPr>
+              <w:pBdr>
+                <w:top w:val="none" w:sz="0" w:space="0" w:color="auto"/>
+                <w:left w:val="none" w:sz="0" w:space="0" w:color="auto"/>
+                <w:bottom w:val="none" w:sz="0" w:space="0" w:color="auto"/>
+                <w:right w:val="none" w:sz="0" w:space="0" w:color="auto"/>
+                <w:between w:val="none" w:sz="0" w:space="0" w:color="auto"/>
+              </w:pBdr>
+            </w:pPr>
+            <w:r>
+              <w:t>H</w:t>
+            </w:r>
+          </w:p>
+        </w:tc>
+      </w:tr>
+      <w:tr>
+        <w:tc>
+          <w:tcPr>
+            <w:tcW w:w="1872" w:type="dxa"/>
+            <w:vAlign w:val="center"/>
+          </w:tcPr>
+          <w:p>
+            <w:pPr>
+              <w:pBdr>
+                <w:top w:val="none" w:sz="0" w:space="0" w:color="auto"/>
+                <w:left w:val="none" w:sz="0" w:space="0" w:color="auto"/>
+                <w:bottom w:val="none" w:sz="0" w:space="0" w:color="auto"/>
+                <w:right w:val="none" w:sz="0" w:space="0" w:color="auto"/>
+                <w:between w:val="none" w:sz="0" w:space="0" w:color="auto"/>
+              </w:pBdr>
+            </w:pPr>
+            <w:r>
+              <w:t>References</w:t>
+            </w:r>
+          </w:p>
+        </w:tc>
+        <w:tc>
+          <w:tcPr>
+            <w:tcW w:w="7039" w:type="dxa"/>
+          </w:tcPr>
+          <w:p>
+            <w:pPr>
+              <w:ind w:right="120"/>
+              <w:jc w:val="both"/>
+            </w:pPr>
+          </w:p>
+        </w:tc>
+      </w:tr>
+    </w:tbl>
+    <w:p>
+      <w:pPr>
+        <w:pStyle w:val="berschrift2"/>
+        <w:keepLines w:val="0"/>
+        <w:numPr>
+          <w:ilvl w:val="1"/>
+          <w:numId w:val="1"/>
+        </w:numPr>
+        <w:spacing w:line="240" w:lineRule="auto"/>
+        <w:jc w:val="both"/>
+        <w:rPr>
+          <w:b/>
+          <w:sz w:val="22"/>
+          <w:szCs w:val="22"/>
+        </w:rPr>
+      </w:pPr>
+      <w:bookmarkStart w:id="26" w:name="_2jxsxqh" w:colFirst="0" w:colLast="0"/>
+      <w:bookmarkStart w:id="27" w:name="_44sinio" w:colFirst="0" w:colLast="0"/>
+      <w:bookmarkStart w:id="28" w:name="_Toc495867894"/>
+      <w:bookmarkEnd w:id="26"/>
+      <w:bookmarkEnd w:id="27"/>
+      <w:r>
+        <w:rPr>
+          <w:b/>
+          <w:sz w:val="22"/>
+          <w:szCs w:val="22"/>
+        </w:rPr>
+        <w:t>Non-</w:t>
+      </w:r>
+      <w:r>
+        <w:rPr>
+          <w:b/>
+          <w:sz w:val="22"/>
+          <w:szCs w:val="22"/>
+        </w:rPr>
+        <w:t>Functional</w:t>
+      </w:r>
+      <w:r>
+        <w:rPr>
+          <w:b/>
+          <w:sz w:val="22"/>
+          <w:szCs w:val="22"/>
+        </w:rPr>
+        <w:t xml:space="preserve"> Requirements</w:t>
+      </w:r>
+      <w:bookmarkEnd w:id="28"/>
+    </w:p>
+    <w:tbl>
+      <w:tblPr>
+        <w:tblStyle w:val="Tabellenraster"/>
+        <w:tblW w:w="0" w:type="auto"/>
+        <w:tblInd w:w="108" w:type="dxa"/>
+        <w:tblLook w:val="04A0" w:firstRow="1" w:lastRow="0" w:firstColumn="1" w:lastColumn="0" w:noHBand="0" w:noVBand="1"/>
+      </w:tblPr>
+      <w:tblGrid>
+        <w:gridCol w:w="1872"/>
+        <w:gridCol w:w="7039"/>
+      </w:tblGrid>
+      <w:tr>
+        <w:tc>
+          <w:tcPr>
+            <w:tcW w:w="1872" w:type="dxa"/>
+          </w:tcPr>
+          <w:p>
+            <w:pPr>
+              <w:pBdr>
+                <w:top w:val="none" w:sz="0" w:space="0" w:color="auto"/>
+                <w:left w:val="none" w:sz="0" w:space="0" w:color="auto"/>
+                <w:bottom w:val="none" w:sz="0" w:space="0" w:color="auto"/>
+                <w:right w:val="none" w:sz="0" w:space="0" w:color="auto"/>
+                <w:between w:val="none" w:sz="0" w:space="0" w:color="auto"/>
+              </w:pBdr>
+              <w:jc w:val="both"/>
+            </w:pPr>
+            <w:r>
+              <w:t>Requirement ID</w:t>
+            </w:r>
+          </w:p>
+        </w:tc>
+        <w:tc>
+          <w:tcPr>
+            <w:tcW w:w="7039" w:type="dxa"/>
+          </w:tcPr>
+          <w:p>
+            <w:pPr>
+              <w:pBdr>
+                <w:top w:val="none" w:sz="0" w:space="0" w:color="auto"/>
+                <w:left w:val="none" w:sz="0" w:space="0" w:color="auto"/>
+                <w:bottom w:val="none" w:sz="0" w:space="0" w:color="auto"/>
+                <w:right w:val="none" w:sz="0" w:space="0" w:color="auto"/>
+                <w:between w:val="none" w:sz="0" w:space="0" w:color="auto"/>
+              </w:pBdr>
+              <w:jc w:val="both"/>
+            </w:pPr>
+            <w:r>
+              <w:t>R3.3.1.001</w:t>
+            </w:r>
+          </w:p>
+        </w:tc>
+      </w:tr>
+      <w:tr>
+        <w:trPr>
+          <w:trHeight w:val="312"/>
+        </w:trPr>
+        <w:tc>
+          <w:tcPr>
+            <w:tcW w:w="1872" w:type="dxa"/>
+            <w:vAlign w:val="center"/>
+          </w:tcPr>
+          <w:p>
+            <w:pPr>
+              <w:pBdr>
+                <w:top w:val="none" w:sz="0" w:space="0" w:color="auto"/>
+                <w:left w:val="none" w:sz="0" w:space="0" w:color="auto"/>
+                <w:bottom w:val="none" w:sz="0" w:space="0" w:color="auto"/>
+                <w:right w:val="none" w:sz="0" w:space="0" w:color="auto"/>
+                <w:between w:val="none" w:sz="0" w:space="0" w:color="auto"/>
+              </w:pBdr>
+            </w:pPr>
+            <w:r>
+              <w:t>Title</w:t>
+            </w:r>
+          </w:p>
+        </w:tc>
+        <w:tc>
+          <w:tcPr>
+            <w:tcW w:w="7039" w:type="dxa"/>
+          </w:tcPr>
+          <w:p>
+            <w:pPr>
+              <w:pBdr>
+                <w:top w:val="none" w:sz="0" w:space="0" w:color="auto"/>
+                <w:left w:val="none" w:sz="0" w:space="0" w:color="auto"/>
+                <w:bottom w:val="none" w:sz="0" w:space="0" w:color="auto"/>
+                <w:right w:val="none" w:sz="0" w:space="0" w:color="auto"/>
+                <w:between w:val="none" w:sz="0" w:space="0" w:color="auto"/>
+              </w:pBdr>
+              <w:jc w:val="both"/>
+            </w:pPr>
+            <w:r>
+              <w:t>Usability</w:t>
+            </w:r>
+          </w:p>
+        </w:tc>
+      </w:tr>
+      <w:tr>
+        <w:tc>
+          <w:tcPr>
+            <w:tcW w:w="1872" w:type="dxa"/>
+            <w:vAlign w:val="center"/>
+          </w:tcPr>
+          <w:p>
+            <w:pPr>
+              <w:pBdr>
+                <w:top w:val="none" w:sz="0" w:space="0" w:color="auto"/>
+                <w:left w:val="none" w:sz="0" w:space="0" w:color="auto"/>
+                <w:bottom w:val="none" w:sz="0" w:space="0" w:color="auto"/>
+                <w:right w:val="none" w:sz="0" w:space="0" w:color="auto"/>
+                <w:between w:val="none" w:sz="0" w:space="0" w:color="auto"/>
+              </w:pBdr>
+            </w:pPr>
+            <w:r>
+              <w:lastRenderedPageBreak/>
+              <w:t>Description</w:t>
+            </w:r>
+          </w:p>
+        </w:tc>
+        <w:tc>
+          <w:tcPr>
+            <w:tcW w:w="7039" w:type="dxa"/>
+          </w:tcPr>
+          <w:p>
+            <w:pPr>
+              <w:jc w:val="both"/>
+            </w:pPr>
+            <w:r>
+              <w:t xml:space="preserve">A </w:t>
+            </w:r>
+            <w:r>
+              <w:t>d</w:t>
+            </w:r>
+            <w:r>
+              <w:t xml:space="preserve">eveloper with programming experience and little exposure to management tools </w:t>
+            </w:r>
+            <w:r>
+              <w:t>should</w:t>
+            </w:r>
+            <w:r>
+              <w:t xml:space="preserve"> be able to use all t</w:t>
+            </w:r>
+            <w:r>
+              <w:t xml:space="preserve">he functions provided </w:t>
+            </w:r>
+            <w:r>
+              <w:t>with minimal effort. Thus, the API should be designed as simple as possible.</w:t>
+            </w:r>
+          </w:p>
+        </w:tc>
+      </w:tr>
+      <w:tr>
+        <w:tc>
+          <w:tcPr>
+            <w:tcW w:w="1872" w:type="dxa"/>
+            <w:vAlign w:val="center"/>
+          </w:tcPr>
+          <w:p>
+            <w:pPr>
+              <w:pBdr>
+                <w:top w:val="none" w:sz="0" w:space="0" w:color="auto"/>
+                <w:left w:val="none" w:sz="0" w:space="0" w:color="auto"/>
+                <w:bottom w:val="none" w:sz="0" w:space="0" w:color="auto"/>
+                <w:right w:val="none" w:sz="0" w:space="0" w:color="auto"/>
+                <w:between w:val="none" w:sz="0" w:space="0" w:color="auto"/>
+              </w:pBdr>
+            </w:pPr>
+            <w:r>
+              <w:t>Priority</w:t>
+            </w:r>
+          </w:p>
+        </w:tc>
+        <w:tc>
+          <w:tcPr>
+            <w:tcW w:w="7039" w:type="dxa"/>
+          </w:tcPr>
+          <w:p>
+            <w:pPr>
+              <w:pBdr>
+                <w:top w:val="none" w:sz="0" w:space="0" w:color="auto"/>
+                <w:left w:val="none" w:sz="0" w:space="0" w:color="auto"/>
+                <w:bottom w:val="none" w:sz="0" w:space="0" w:color="auto"/>
+                <w:right w:val="none" w:sz="0" w:space="0" w:color="auto"/>
+                <w:between w:val="none" w:sz="0" w:space="0" w:color="auto"/>
+              </w:pBdr>
+              <w:jc w:val="both"/>
+            </w:pPr>
+            <w:r>
+              <w:t>3</w:t>
+            </w:r>
+          </w:p>
+        </w:tc>
+      </w:tr>
+      <w:tr>
+        <w:tc>
+          <w:tcPr>
+            <w:tcW w:w="1872" w:type="dxa"/>
+            <w:vAlign w:val="center"/>
+          </w:tcPr>
+          <w:p>
+            <w:pPr>
+              <w:pBdr>
+                <w:top w:val="none" w:sz="0" w:space="0" w:color="auto"/>
+                <w:left w:val="none" w:sz="0" w:space="0" w:color="auto"/>
+                <w:bottom w:val="none" w:sz="0" w:space="0" w:color="auto"/>
+                <w:right w:val="none" w:sz="0" w:space="0" w:color="auto"/>
+                <w:between w:val="none" w:sz="0" w:space="0" w:color="auto"/>
+              </w:pBdr>
+            </w:pPr>
+            <w:r>
+              <w:t>Risk</w:t>
+            </w:r>
+          </w:p>
+        </w:tc>
+        <w:tc>
+          <w:tcPr>
+            <w:tcW w:w="7039" w:type="dxa"/>
+          </w:tcPr>
+          <w:p>
+            <w:pPr>
+              <w:pBdr>
+                <w:top w:val="none" w:sz="0" w:space="0" w:color="auto"/>
+                <w:left w:val="none" w:sz="0" w:space="0" w:color="auto"/>
+                <w:bottom w:val="none" w:sz="0" w:space="0" w:color="auto"/>
+                <w:right w:val="none" w:sz="0" w:space="0" w:color="auto"/>
+                <w:between w:val="none" w:sz="0" w:space="0" w:color="auto"/>
+              </w:pBdr>
+              <w:jc w:val="both"/>
+            </w:pPr>
+            <w:r>
+              <w:t>C</w:t>
+            </w:r>
+          </w:p>
+        </w:tc>
+      </w:tr>
+      <w:tr>
+        <w:tc>
+          <w:tcPr>
+            <w:tcW w:w="1872" w:type="dxa"/>
+            <w:vAlign w:val="center"/>
+          </w:tcPr>
+          <w:p>
+            <w:pPr>
+              <w:pBdr>
+                <w:top w:val="none" w:sz="0" w:space="0" w:color="auto"/>
+                <w:left w:val="none" w:sz="0" w:space="0" w:color="auto"/>
+                <w:bottom w:val="none" w:sz="0" w:space="0" w:color="auto"/>
+                <w:right w:val="none" w:sz="0" w:space="0" w:color="auto"/>
+                <w:between w:val="none" w:sz="0" w:space="0" w:color="auto"/>
+              </w:pBdr>
+            </w:pPr>
+            <w:r>
+              <w:t>References</w:t>
+            </w:r>
+          </w:p>
+        </w:tc>
+        <w:tc>
+          <w:tcPr>
+            <w:tcW w:w="7039" w:type="dxa"/>
+          </w:tcPr>
+          <w:p>
+            <w:pPr>
+              <w:ind w:right="120"/>
+              <w:jc w:val="both"/>
+            </w:pPr>
+          </w:p>
+        </w:tc>
+      </w:tr>
+    </w:tbl>
+    <w:p>
+      <w:pPr>
+        <w:spacing w:before="240" w:after="240" w:line="327" w:lineRule="auto"/>
+        <w:contextualSpacing/>
+        <w:jc w:val="both"/>
+        <w:rPr>
+          <w:b/>
+        </w:rPr>
+      </w:pPr>
+    </w:p>
+    <w:tbl>
+      <w:tblPr>
+        <w:tblStyle w:val="Tabellenraster"/>
+        <w:tblW w:w="0" w:type="auto"/>
+        <w:tblInd w:w="108" w:type="dxa"/>
+        <w:tblLook w:val="04A0" w:firstRow="1" w:lastRow="0" w:firstColumn="1" w:lastColumn="0" w:noHBand="0" w:noVBand="1"/>
+      </w:tblPr>
+      <w:tblGrid>
+        <w:gridCol w:w="1872"/>
+        <w:gridCol w:w="7039"/>
+      </w:tblGrid>
+      <w:tr>
+        <w:tc>
+          <w:tcPr>
+            <w:tcW w:w="1872" w:type="dxa"/>
+          </w:tcPr>
+          <w:p>
+            <w:pPr>
+              <w:pBdr>
+                <w:top w:val="none" w:sz="0" w:space="0" w:color="auto"/>
+                <w:left w:val="none" w:sz="0" w:space="0" w:color="auto"/>
+                <w:bottom w:val="none" w:sz="0" w:space="0" w:color="auto"/>
+                <w:right w:val="none" w:sz="0" w:space="0" w:color="auto"/>
+                <w:between w:val="none" w:sz="0" w:space="0" w:color="auto"/>
+              </w:pBdr>
+            </w:pPr>
+            <w:r>
+              <w:t>Requirement ID</w:t>
+            </w:r>
+          </w:p>
+        </w:tc>
+        <w:tc>
+          <w:tcPr>
+            <w:tcW w:w="7039" w:type="dxa"/>
+          </w:tcPr>
+          <w:p>
+            <w:pPr>
+              <w:pBdr>
+                <w:top w:val="none" w:sz="0" w:space="0" w:color="auto"/>
+                <w:left w:val="none" w:sz="0" w:space="0" w:color="auto"/>
+                <w:bottom w:val="none" w:sz="0" w:space="0" w:color="auto"/>
+                <w:right w:val="none" w:sz="0" w:space="0" w:color="auto"/>
+                <w:between w:val="none" w:sz="0" w:space="0" w:color="auto"/>
+              </w:pBdr>
+            </w:pPr>
+            <w:r>
+              <w:t>R3.3.3.001</w:t>
+            </w:r>
+          </w:p>
+        </w:tc>
+      </w:tr>
+      <w:tr>
+        <w:tc>
+          <w:tcPr>
+            <w:tcW w:w="1872" w:type="dxa"/>
+          </w:tcPr>
+          <w:p>
+            <w:pPr>
+              <w:pBdr>
+                <w:top w:val="none" w:sz="0" w:space="0" w:color="auto"/>
+                <w:left w:val="none" w:sz="0" w:space="0" w:color="auto"/>
+                <w:bottom w:val="none" w:sz="0" w:space="0" w:color="auto"/>
+                <w:right w:val="none" w:sz="0" w:space="0" w:color="auto"/>
+                <w:between w:val="none" w:sz="0" w:space="0" w:color="auto"/>
+              </w:pBdr>
+            </w:pPr>
+            <w:r>
+              <w:t>Title</w:t>
+            </w:r>
+          </w:p>
+        </w:tc>
+        <w:tc>
+          <w:tcPr>
+            <w:tcW w:w="7039" w:type="dxa"/>
+          </w:tcPr>
+          <w:p>
+            <w:pPr>
+              <w:pBdr>
+                <w:top w:val="none" w:sz="0" w:space="0" w:color="auto"/>
+                <w:left w:val="none" w:sz="0" w:space="0" w:color="auto"/>
+                <w:bottom w:val="none" w:sz="0" w:space="0" w:color="auto"/>
+                <w:right w:val="none" w:sz="0" w:space="0" w:color="auto"/>
+                <w:between w:val="none" w:sz="0" w:space="0" w:color="auto"/>
+              </w:pBdr>
+            </w:pPr>
+            <w:r>
+              <w:t>Reliability</w:t>
+            </w:r>
+          </w:p>
+        </w:tc>
+      </w:tr>
+      <w:tr>
+        <w:tc>
+          <w:tcPr>
+            <w:tcW w:w="1872" w:type="dxa"/>
+          </w:tcPr>
+          <w:p>
+            <w:pPr>
+              <w:pBdr>
+                <w:top w:val="none" w:sz="0" w:space="0" w:color="auto"/>
+                <w:left w:val="none" w:sz="0" w:space="0" w:color="auto"/>
+                <w:bottom w:val="none" w:sz="0" w:space="0" w:color="auto"/>
+                <w:right w:val="none" w:sz="0" w:space="0" w:color="auto"/>
+                <w:between w:val="none" w:sz="0" w:space="0" w:color="auto"/>
+              </w:pBdr>
+            </w:pPr>
+            <w:r>
+              <w:t>Description</w:t>
+            </w:r>
+          </w:p>
+        </w:tc>
+        <w:tc>
+          <w:tcPr>
+            <w:tcW w:w="7039" w:type="dxa"/>
+          </w:tcPr>
+          <w:p>
+            <w:pPr>
+              <w:contextualSpacing/>
+              <w:jc w:val="both"/>
+              <w:rPr>
+                <w:b/>
+              </w:rPr>
+            </w:pPr>
+            <w:r>
+              <w:t xml:space="preserve">The system </w:t>
+            </w:r>
+            <w:r>
+              <w:t xml:space="preserve">should have a high reliability. If an error occurs, </w:t>
+            </w:r>
+            <w:r>
+              <w:t>an error will be raised.</w:t>
+            </w:r>
+            <w:bookmarkStart w:id="29" w:name="_GoBack"/>
+            <w:bookmarkEnd w:id="29"/>
+          </w:p>
+        </w:tc>
+      </w:tr>
+      <w:tr>
+        <w:tc>
+          <w:tcPr>
+            <w:tcW w:w="1872" w:type="dxa"/>
+          </w:tcPr>
+          <w:p>
+            <w:pPr>
+              <w:pBdr>
+                <w:top w:val="none" w:sz="0" w:space="0" w:color="auto"/>
+                <w:left w:val="none" w:sz="0" w:space="0" w:color="auto"/>
+                <w:bottom w:val="none" w:sz="0" w:space="0" w:color="auto"/>
+                <w:right w:val="none" w:sz="0" w:space="0" w:color="auto"/>
+                <w:between w:val="none" w:sz="0" w:space="0" w:color="auto"/>
+              </w:pBdr>
+            </w:pPr>
+            <w:r>
+              <w:t>Priority</w:t>
+            </w:r>
+          </w:p>
+        </w:tc>
+        <w:tc>
+          <w:tcPr>
+            <w:tcW w:w="7039" w:type="dxa"/>
+          </w:tcPr>
+          <w:p>
+            <w:pPr>
+              <w:pBdr>
+                <w:top w:val="none" w:sz="0" w:space="0" w:color="auto"/>
+                <w:left w:val="none" w:sz="0" w:space="0" w:color="auto"/>
+                <w:bottom w:val="none" w:sz="0" w:space="0" w:color="auto"/>
+                <w:right w:val="none" w:sz="0" w:space="0" w:color="auto"/>
+                <w:between w:val="none" w:sz="0" w:space="0" w:color="auto"/>
+              </w:pBdr>
+            </w:pPr>
+            <w:r>
+              <w:t>1</w:t>
+            </w:r>
+          </w:p>
+        </w:tc>
+      </w:tr>
+      <w:tr>
+        <w:tc>
+          <w:tcPr>
+            <w:tcW w:w="1872" w:type="dxa"/>
+          </w:tcPr>
+          <w:p>
+            <w:pPr>
+              <w:pBdr>
+                <w:top w:val="none" w:sz="0" w:space="0" w:color="auto"/>
+                <w:left w:val="none" w:sz="0" w:space="0" w:color="auto"/>
+                <w:bottom w:val="none" w:sz="0" w:space="0" w:color="auto"/>
+                <w:right w:val="none" w:sz="0" w:space="0" w:color="auto"/>
+                <w:between w:val="none" w:sz="0" w:space="0" w:color="auto"/>
+              </w:pBdr>
+            </w:pPr>
+            <w:r>
+              <w:t>Risk</w:t>
+            </w:r>
+          </w:p>
+        </w:tc>
+        <w:tc>
+          <w:tcPr>
+            <w:tcW w:w="7039" w:type="dxa"/>
+          </w:tcPr>
+          <w:p>
+            <w:pPr>
+              <w:pBdr>
+                <w:top w:val="none" w:sz="0" w:space="0" w:color="auto"/>
+                <w:left w:val="none" w:sz="0" w:space="0" w:color="auto"/>
+                <w:bottom w:val="none" w:sz="0" w:space="0" w:color="auto"/>
+                <w:right w:val="none" w:sz="0" w:space="0" w:color="auto"/>
+                <w:between w:val="none" w:sz="0" w:space="0" w:color="auto"/>
+              </w:pBdr>
+            </w:pPr>
+            <w:r>
+              <w:t>C</w:t>
+            </w:r>
+          </w:p>
+        </w:tc>
+      </w:tr>
+      <w:tr>
+        <w:tc>
+          <w:tcPr>
+            <w:tcW w:w="1872" w:type="dxa"/>
+          </w:tcPr>
+          <w:p>
+            <w:pPr>
+              <w:pBdr>
+                <w:top w:val="none" w:sz="0" w:space="0" w:color="auto"/>
+                <w:left w:val="none" w:sz="0" w:space="0" w:color="auto"/>
+                <w:bottom w:val="none" w:sz="0" w:space="0" w:color="auto"/>
+                <w:right w:val="none" w:sz="0" w:space="0" w:color="auto"/>
+                <w:between w:val="none" w:sz="0" w:space="0" w:color="auto"/>
+              </w:pBdr>
+            </w:pPr>
+            <w:r>
+              <w:t>References</w:t>
+            </w:r>
+          </w:p>
+        </w:tc>
+        <w:tc>
+          <w:tcPr>
+            <w:tcW w:w="7039" w:type="dxa"/>
+          </w:tcPr>
+          <w:p>
+            <w:pPr>
+              <w:ind w:right="120"/>
+              <w:jc w:val="both"/>
+            </w:pPr>
+          </w:p>
+        </w:tc>
+      </w:tr>
+    </w:tbl>
+    <w:p>
+      <w:pPr>
+        <w:spacing w:before="240" w:after="240" w:line="327" w:lineRule="auto"/>
+        <w:contextualSpacing/>
+        <w:jc w:val="both"/>
+        <w:rPr>
+          <w:b/>
+        </w:rPr>
+      </w:pPr>
+    </w:p>
+    <w:tbl>
+      <w:tblPr>
+        <w:tblStyle w:val="Tabellenraster"/>
+        <w:tblW w:w="0" w:type="auto"/>
+        <w:tblInd w:w="108" w:type="dxa"/>
+        <w:tblLook w:val="04A0" w:firstRow="1" w:lastRow="0" w:firstColumn="1" w:lastColumn="0" w:noHBand="0" w:noVBand="1"/>
+      </w:tblPr>
+      <w:tblGrid>
+        <w:gridCol w:w="1872"/>
+        <w:gridCol w:w="7039"/>
+      </w:tblGrid>
+      <w:tr>
+        <w:trPr>
+          <w:trHeight w:val="297"/>
+        </w:trPr>
+        <w:tc>
+          <w:tcPr>
+            <w:tcW w:w="1872" w:type="dxa"/>
+            <w:vAlign w:val="center"/>
+          </w:tcPr>
+          <w:p>
+            <w:pPr>
+              <w:pBdr>
+                <w:top w:val="none" w:sz="0" w:space="0" w:color="auto"/>
+                <w:left w:val="none" w:sz="0" w:space="0" w:color="auto"/>
+                <w:bottom w:val="none" w:sz="0" w:space="0" w:color="auto"/>
+                <w:right w:val="none" w:sz="0" w:space="0" w:color="auto"/>
+                <w:between w:val="none" w:sz="0" w:space="0" w:color="auto"/>
+              </w:pBdr>
+            </w:pPr>
+            <w:r>
+              <w:t>Requirement ID</w:t>
+            </w:r>
+          </w:p>
+        </w:tc>
+        <w:tc>
+          <w:tcPr>
+            <w:tcW w:w="7039" w:type="dxa"/>
+            <w:vAlign w:val="center"/>
+          </w:tcPr>
+          <w:p>
+            <w:pPr>
+              <w:pBdr>
+                <w:top w:val="none" w:sz="0" w:space="0" w:color="auto"/>
+                <w:left w:val="none" w:sz="0" w:space="0" w:color="auto"/>
+                <w:bottom w:val="none" w:sz="0" w:space="0" w:color="auto"/>
+                <w:right w:val="none" w:sz="0" w:space="0" w:color="auto"/>
+                <w:between w:val="none" w:sz="0" w:space="0" w:color="auto"/>
+              </w:pBdr>
+            </w:pPr>
+            <w:r>
+              <w:t>R3.3.4.001</w:t>
+            </w:r>
+          </w:p>
+        </w:tc>
+      </w:tr>
+      <w:tr>
+        <w:trPr>
+          <w:trHeight w:val="312"/>
+        </w:trPr>
+        <w:tc>
+          <w:tcPr>
+            <w:tcW w:w="1872" w:type="dxa"/>
+            <w:vAlign w:val="center"/>
+          </w:tcPr>
+          <w:p>
+            <w:pPr>
+              <w:pBdr>
+                <w:top w:val="none" w:sz="0" w:space="0" w:color="auto"/>
+                <w:left w:val="none" w:sz="0" w:space="0" w:color="auto"/>
+                <w:bottom w:val="none" w:sz="0" w:space="0" w:color="auto"/>
+                <w:right w:val="none" w:sz="0" w:space="0" w:color="auto"/>
+                <w:between w:val="none" w:sz="0" w:space="0" w:color="auto"/>
+              </w:pBdr>
+            </w:pPr>
+            <w:r>
+              <w:t>Title</w:t>
+            </w:r>
+          </w:p>
+        </w:tc>
+        <w:tc>
+          <w:tcPr>
+            <w:tcW w:w="7039" w:type="dxa"/>
+            <w:vAlign w:val="center"/>
+          </w:tcPr>
+          <w:p>
+            <w:pPr>
+              <w:pBdr>
+                <w:top w:val="none" w:sz="0" w:space="0" w:color="auto"/>
+                <w:left w:val="none" w:sz="0" w:space="0" w:color="auto"/>
+                <w:bottom w:val="none" w:sz="0" w:space="0" w:color="auto"/>
+                <w:right w:val="none" w:sz="0" w:space="0" w:color="auto"/>
+                <w:between w:val="none" w:sz="0" w:space="0" w:color="auto"/>
+              </w:pBdr>
+            </w:pPr>
+            <w:r>
+              <w:t>Scalability</w:t>
+            </w:r>
+          </w:p>
+        </w:tc>
+      </w:tr>
+      <w:tr>
+        <w:tc>
+          <w:tcPr>
+            <w:tcW w:w="1872" w:type="dxa"/>
+            <w:vAlign w:val="center"/>
+          </w:tcPr>
+          <w:p>
+            <w:pPr>
+              <w:pBdr>
+                <w:top w:val="none" w:sz="0" w:space="0" w:color="auto"/>
+                <w:left w:val="none" w:sz="0" w:space="0" w:color="auto"/>
+                <w:bottom w:val="none" w:sz="0" w:space="0" w:color="auto"/>
+                <w:right w:val="none" w:sz="0" w:space="0" w:color="auto"/>
+                <w:between w:val="none" w:sz="0" w:space="0" w:color="auto"/>
+              </w:pBdr>
+            </w:pPr>
+            <w:r>
+              <w:t>Description</w:t>
+            </w:r>
+          </w:p>
+        </w:tc>
+        <w:tc>
+          <w:tcPr>
+            <w:tcW w:w="7039" w:type="dxa"/>
+            <w:vAlign w:val="center"/>
+          </w:tcPr>
+          <w:p>
+            <w:r>
+              <w:t xml:space="preserve">The </w:t>
+            </w:r>
+            <w:r>
+              <w:t>«</w:t>
+            </w:r>
+            <w:r>
+              <w:t>Markup Generator</w:t>
+            </w:r>
+            <w:r>
+              <w:t>»</w:t>
+            </w:r>
+            <w:r>
+              <w:t xml:space="preserve"> should be easily extendable. This has </w:t>
+            </w:r>
+            <w:r>
+              <w:t>been</w:t>
+            </w:r>
+            <w:r>
+              <w:t xml:space="preserve"> considered through the design process by using design patterns</w:t>
+            </w:r>
+            <w:r>
+              <w:t xml:space="preserve"> and other established methods for software construction.</w:t>
+            </w:r>
+          </w:p>
+        </w:tc>
+      </w:tr>
+      <w:tr>
+        <w:tc>
+          <w:tcPr>
+            <w:tcW w:w="1872" w:type="dxa"/>
+            <w:vAlign w:val="center"/>
+          </w:tcPr>
+          <w:p>
+            <w:pPr>
+              <w:pBdr>
+                <w:top w:val="none" w:sz="0" w:space="0" w:color="auto"/>
+                <w:left w:val="none" w:sz="0" w:space="0" w:color="auto"/>
+                <w:bottom w:val="none" w:sz="0" w:space="0" w:color="auto"/>
+                <w:right w:val="none" w:sz="0" w:space="0" w:color="auto"/>
+                <w:between w:val="none" w:sz="0" w:space="0" w:color="auto"/>
+              </w:pBdr>
+            </w:pPr>
+            <w:r>
+              <w:t>Priority</w:t>
+            </w:r>
+          </w:p>
+        </w:tc>
+        <w:tc>
+          <w:tcPr>
+            <w:tcW w:w="7039" w:type="dxa"/>
+            <w:vAlign w:val="center"/>
+          </w:tcPr>
+          <w:p>
+            <w:pPr>
+              <w:pBdr>
+                <w:top w:val="none" w:sz="0" w:space="0" w:color="auto"/>
+                <w:left w:val="none" w:sz="0" w:space="0" w:color="auto"/>
+                <w:bottom w:val="none" w:sz="0" w:space="0" w:color="auto"/>
+                <w:right w:val="none" w:sz="0" w:space="0" w:color="auto"/>
+                <w:between w:val="none" w:sz="0" w:space="0" w:color="auto"/>
+              </w:pBdr>
+            </w:pPr>
+            <w:r>
+              <w:t>3</w:t>
+            </w:r>
+          </w:p>
+        </w:tc>
+      </w:tr>
+      <w:tr>
+        <w:tc>
+          <w:tcPr>
+            <w:tcW w:w="1872" w:type="dxa"/>
+            <w:vAlign w:val="center"/>
+          </w:tcPr>
+          <w:p>
+            <w:pPr>
+              <w:pBdr>
+                <w:top w:val="none" w:sz="0" w:space="0" w:color="auto"/>
+                <w:left w:val="none" w:sz="0" w:space="0" w:color="auto"/>
+                <w:bottom w:val="none" w:sz="0" w:space="0" w:color="auto"/>
+                <w:right w:val="none" w:sz="0" w:space="0" w:color="auto"/>
+                <w:between w:val="none" w:sz="0" w:space="0" w:color="auto"/>
+              </w:pBdr>
+            </w:pPr>
+            <w:r>
+              <w:t>Risk</w:t>
+            </w:r>
+          </w:p>
+        </w:tc>
+        <w:tc>
+          <w:tcPr>
+            <w:tcW w:w="7039" w:type="dxa"/>
+            <w:vAlign w:val="center"/>
+          </w:tcPr>
+          <w:p>
+            <w:pPr>
+              <w:pBdr>
+                <w:top w:val="none" w:sz="0" w:space="0" w:color="auto"/>
+                <w:left w:val="none" w:sz="0" w:space="0" w:color="auto"/>
+                <w:bottom w:val="none" w:sz="0" w:space="0" w:color="auto"/>
+                <w:right w:val="none" w:sz="0" w:space="0" w:color="auto"/>
+                <w:between w:val="none" w:sz="0" w:space="0" w:color="auto"/>
+              </w:pBdr>
+            </w:pPr>
+            <w:r>
+              <w:t>C</w:t>
+            </w:r>
+          </w:p>
+        </w:tc>
+      </w:tr>
+      <w:tr>
+        <w:tc>
+          <w:tcPr>
+            <w:tcW w:w="1872" w:type="dxa"/>
+            <w:vAlign w:val="center"/>
+          </w:tcPr>
+          <w:p>
+            <w:pPr>
+              <w:pBdr>
+                <w:top w:val="none" w:sz="0" w:space="0" w:color="auto"/>
+                <w:left w:val="none" w:sz="0" w:space="0" w:color="auto"/>
+                <w:bottom w:val="none" w:sz="0" w:space="0" w:color="auto"/>
+                <w:right w:val="none" w:sz="0" w:space="0" w:color="auto"/>
+                <w:between w:val="none" w:sz="0" w:space="0" w:color="auto"/>
+              </w:pBdr>
+            </w:pPr>
+            <w:r>
+              <w:t>References</w:t>
+            </w:r>
+          </w:p>
+        </w:tc>
+        <w:tc>
+          <w:tcPr>
+            <w:tcW w:w="7039" w:type="dxa"/>
+            <w:vAlign w:val="center"/>
+          </w:tcPr>
+          <w:p>
+            <w:pPr>
+              <w:ind w:right="120"/>
+            </w:pPr>
+          </w:p>
+        </w:tc>
+      </w:tr>
+    </w:tbl>
+    <w:p>
+      <w:pPr>
+        <w:spacing w:before="240" w:after="240" w:line="327" w:lineRule="auto"/>
+        <w:contextualSpacing/>
+        <w:jc w:val="both"/>
+        <w:rPr>
+          <w:b/>
+        </w:rPr>
+      </w:pPr>
+    </w:p>
+    <w:tbl>
+      <w:tblPr>
+        <w:tblStyle w:val="Tabellenraster"/>
+        <w:tblW w:w="0" w:type="auto"/>
+        <w:tblInd w:w="108" w:type="dxa"/>
+        <w:tblLook w:val="04A0" w:firstRow="1" w:lastRow="0" w:firstColumn="1" w:lastColumn="0" w:noHBand="0" w:noVBand="1"/>
+      </w:tblPr>
+      <w:tblGrid>
+        <w:gridCol w:w="1872"/>
+        <w:gridCol w:w="7039"/>
+      </w:tblGrid>
+      <w:tr>
+        <w:tc>
+          <w:tcPr>
+            <w:tcW w:w="1872" w:type="dxa"/>
           </w:tcPr>
           <w:p>
             <w:pPr>
@@ -14550,7 +13981,6 @@
               </w:pBdr>
             </w:pPr>
             <w:r>
-              <w:lastRenderedPageBreak/>
               <w:t>Risk</w:t>
             </w:r>
           </w:p>
@@ -14892,6 +14322,7 @@
           <w:sz w:val="26"/>
           <w:szCs w:val="26"/>
         </w:rPr>
+        <w:lastRenderedPageBreak/>
         <w:t>Performance Requirements</w:t>
       </w:r>
       <w:bookmarkStart w:id="31" w:name="_z337ya" w:colFirst="0" w:colLast="0"/>
@@ -14981,7 +14412,7 @@
               <w:jc w:val="both"/>
             </w:pPr>
             <w:r>
-              <w:t xml:space="preserve">System Error Messages </w:t>
+              <w:t xml:space="preserve">Error Messages </w:t>
             </w:r>
           </w:p>
         </w:tc>
@@ -15015,7 +14446,19 @@
               <w:jc w:val="both"/>
             </w:pPr>
             <w:r>
-              <w:t>The System´s error messages must be meaningful to any user that may encounter them, with inclusion of the appropriate action to be taken.</w:t>
+              <w:t>The error messages must be meaningful</w:t>
+            </w:r>
+            <w:r>
+              <w:t xml:space="preserve"> (if </w:t>
+            </w:r>
+            <w:r>
+              <w:t>errors</w:t>
+            </w:r>
+            <w:r>
+              <w:t xml:space="preserve"> need to be handled)</w:t>
+            </w:r>
+            <w:r>
+              <w:t xml:space="preserve"> to any user that may encounter them, with inclusion of the appropriate action to be taken.</w:t>
             </w:r>
             <w:r>
               <w:t xml:space="preserve"> </w:t>
@@ -15939,10 +15382,6 @@
                 <w:between w:val="none" w:sz="0" w:space="0" w:color="auto"/>
               </w:pBdr>
             </w:pPr>
-            <w:bookmarkStart w:id="34" w:name="_bij1xcm7bisj" w:colFirst="0" w:colLast="0"/>
-            <w:bookmarkStart w:id="35" w:name="_5wlebiomweee" w:colFirst="0" w:colLast="0"/>
-            <w:bookmarkEnd w:id="34"/>
-            <w:bookmarkEnd w:id="35"/>
             <w:r>
               <w:t>Requirement ID</w:t>
             </w:r>
@@ -15968,6 +15407,63 @@
           </w:p>
         </w:tc>
       </w:tr>
+    </w:tbl>
+    <w:p>
+      <w:pPr>
+        <w:spacing w:line="240" w:lineRule="auto"/>
+      </w:pPr>
+    </w:p>
+    <w:tbl>
+      <w:tblPr>
+        <w:tblStyle w:val="Tabellenraster"/>
+        <w:tblW w:w="0" w:type="auto"/>
+        <w:tblInd w:w="108" w:type="dxa"/>
+        <w:tblLook w:val="04A0" w:firstRow="1" w:lastRow="0" w:firstColumn="1" w:lastColumn="0" w:noHBand="0" w:noVBand="1"/>
+      </w:tblPr>
+      <w:tblGrid>
+        <w:gridCol w:w="1872"/>
+        <w:gridCol w:w="7039"/>
+      </w:tblGrid>
+      <w:tr>
+        <w:tc>
+          <w:tcPr>
+            <w:tcW w:w="1872" w:type="dxa"/>
+          </w:tcPr>
+          <w:p>
+            <w:pPr>
+              <w:pBdr>
+                <w:top w:val="none" w:sz="0" w:space="0" w:color="auto"/>
+                <w:left w:val="none" w:sz="0" w:space="0" w:color="auto"/>
+                <w:bottom w:val="none" w:sz="0" w:space="0" w:color="auto"/>
+                <w:right w:val="none" w:sz="0" w:space="0" w:color="auto"/>
+                <w:between w:val="none" w:sz="0" w:space="0" w:color="auto"/>
+              </w:pBdr>
+            </w:pPr>
+            <w:r>
+              <w:t>Requirement ID</w:t>
+            </w:r>
+          </w:p>
+        </w:tc>
+        <w:tc>
+          <w:tcPr>
+            <w:tcW w:w="7039" w:type="dxa"/>
+          </w:tcPr>
+          <w:p>
+            <w:pPr>
+              <w:pBdr>
+                <w:top w:val="none" w:sz="0" w:space="0" w:color="auto"/>
+                <w:left w:val="none" w:sz="0" w:space="0" w:color="auto"/>
+                <w:bottom w:val="none" w:sz="0" w:space="0" w:color="auto"/>
+                <w:right w:val="none" w:sz="0" w:space="0" w:color="auto"/>
+                <w:between w:val="none" w:sz="0" w:space="0" w:color="auto"/>
+              </w:pBdr>
+            </w:pPr>
+            <w:r>
+              <w:t>R3.5.0.003</w:t>
+            </w:r>
+          </w:p>
+        </w:tc>
+      </w:tr>
       <w:tr>
         <w:tc>
           <w:tcPr>
@@ -16018,7 +15514,6 @@
               </w:pBdr>
             </w:pPr>
             <w:r>
-              <w:lastRenderedPageBreak/>
               <w:t>Description</w:t>
             </w:r>
           </w:p>
@@ -16248,27 +15743,40 @@
               <w:jc w:val="both"/>
             </w:pPr>
             <w:r>
-              <w:t>Change of team members</w:t>
-            </w:r>
-          </w:p>
-        </w:tc>
-      </w:tr>
-      <w:tr>
-        <w:tc>
-          <w:tcPr>
-            <w:tcW w:w="1872" w:type="dxa"/>
-          </w:tcPr>
-          <w:p>
-            <w:pPr>
-              <w:pBdr>
-                <w:top w:val="none" w:sz="0" w:space="0" w:color="auto"/>
-                <w:left w:val="none" w:sz="0" w:space="0" w:color="auto"/>
-                <w:bottom w:val="none" w:sz="0" w:space="0" w:color="auto"/>
-                <w:right w:val="none" w:sz="0" w:space="0" w:color="auto"/>
-                <w:between w:val="none" w:sz="0" w:space="0" w:color="auto"/>
-              </w:pBdr>
-            </w:pPr>
-            <w:r>
+              <w:t xml:space="preserve">Change of </w:t>
+            </w:r>
+            <w:r>
+              <w:t>Te</w:t>
+            </w:r>
+            <w:r>
+              <w:t xml:space="preserve">am </w:t>
+            </w:r>
+            <w:r>
+              <w:t>M</w:t>
+            </w:r>
+            <w:r>
+              <w:t>embers</w:t>
+            </w:r>
+          </w:p>
+        </w:tc>
+      </w:tr>
+      <w:tr>
+        <w:tc>
+          <w:tcPr>
+            <w:tcW w:w="1872" w:type="dxa"/>
+          </w:tcPr>
+          <w:p>
+            <w:pPr>
+              <w:pBdr>
+                <w:top w:val="none" w:sz="0" w:space="0" w:color="auto"/>
+                <w:left w:val="none" w:sz="0" w:space="0" w:color="auto"/>
+                <w:bottom w:val="none" w:sz="0" w:space="0" w:color="auto"/>
+                <w:right w:val="none" w:sz="0" w:space="0" w:color="auto"/>
+                <w:between w:val="none" w:sz="0" w:space="0" w:color="auto"/>
+              </w:pBdr>
+            </w:pPr>
+            <w:r>
+              <w:lastRenderedPageBreak/>
               <w:t>Description</w:t>
             </w:r>
           </w:p>
@@ -16427,9 +15935,9 @@
           <w:szCs w:val="26"/>
         </w:rPr>
       </w:pPr>
-      <w:bookmarkStart w:id="36" w:name="_kw0ym5n41rwu" w:colFirst="0" w:colLast="0"/>
-      <w:bookmarkStart w:id="37" w:name="_Toc495867897"/>
-      <w:bookmarkEnd w:id="36"/>
+      <w:bookmarkStart w:id="34" w:name="_kw0ym5n41rwu" w:colFirst="0" w:colLast="0"/>
+      <w:bookmarkStart w:id="35" w:name="_Toc495867897"/>
+      <w:bookmarkEnd w:id="34"/>
       <w:r>
         <w:rPr>
           <w:b/>
@@ -16438,9 +15946,9 @@
         </w:rPr>
         <w:t>Design Constraints</w:t>
       </w:r>
-      <w:bookmarkStart w:id="38" w:name="_2xcytpi" w:colFirst="0" w:colLast="0"/>
-      <w:bookmarkEnd w:id="37"/>
-      <w:bookmarkEnd w:id="38"/>
+      <w:bookmarkStart w:id="36" w:name="_2xcytpi" w:colFirst="0" w:colLast="0"/>
+      <w:bookmarkEnd w:id="35"/>
+      <w:bookmarkEnd w:id="36"/>
     </w:p>
     <w:p>
       <w:pPr>
@@ -16632,10 +16140,22 @@
               <w:jc w:val="both"/>
             </w:pPr>
             <w:r>
-              <w:t>The HTML G</w:t>
-            </w:r>
-            <w:r>
-              <w:t xml:space="preserve">enerator library </w:t>
+              <w:t xml:space="preserve">The </w:t>
+            </w:r>
+            <w:r>
+              <w:t>«</w:t>
+            </w:r>
+            <w:r>
+              <w:t>Markup Generator</w:t>
+            </w:r>
+            <w:r>
+              <w:t>»</w:t>
+            </w:r>
+            <w:r>
+              <w:t xml:space="preserve"> </w:t>
+            </w:r>
+            <w:r>
+              <w:t xml:space="preserve">library </w:t>
             </w:r>
             <w:r>
               <w:t>should</w:t>
@@ -20164,7 +19684,7 @@
 </file>
 
 <file path=customXml/itemProps1.xml><?xml version="1.0" encoding="utf-8"?>
-<ds:datastoreItem xmlns:ds="http://schemas.openxmlformats.org/officeDocument/2006/customXml" ds:itemID="{4E6227C3-CEDB-4424-A863-031A4E100D63}">
+<ds:datastoreItem xmlns:ds="http://schemas.openxmlformats.org/officeDocument/2006/customXml" ds:itemID="{B4E0AA7F-A56F-4F13-9BA6-A94FE9F592F0}">
   <ds:schemaRefs>
     <ds:schemaRef ds:uri="http://schemas.openxmlformats.org/officeDocument/2006/bibliography"/>
   </ds:schemaRefs>

</xml_diff>